<commit_message>
Added working reelyactive script and deleted unneccessery scripts
</commit_message>
<xml_diff>
--- a/Enrih Sinilaid - Monitoring and controlling smart home appliances using IoT devices mustand.docx
+++ b/Enrih Sinilaid - Monitoring and controlling smart home appliances using IoT devices mustand.docx
@@ -9,8 +9,6 @@
           <w:lang w:val="en-GB"/>
         </w:rPr>
       </w:pPr>
-      <w:bookmarkStart w:id="0" w:name="_GoBack"/>
-      <w:bookmarkEnd w:id="0"/>
       <w:r>
         <w:rPr>
           <w:lang w:val="en-GB"/>
@@ -85,8 +83,8 @@
         <w:t xml:space="preserve"> Sinilaid</w:t>
       </w:r>
     </w:p>
+    <w:bookmarkStart w:id="0" w:name="OLE_LINK2" w:displacedByCustomXml="next"/>
     <w:bookmarkStart w:id="1" w:name="OLE_LINK1" w:displacedByCustomXml="next"/>
-    <w:bookmarkStart w:id="2" w:name="OLE_LINK2" w:displacedByCustomXml="next"/>
     <w:sdt>
       <w:sdtPr>
         <w:alias w:val="Tiitel"/>
@@ -110,8 +108,8 @@
         </w:p>
       </w:sdtContent>
     </w:sdt>
-    <w:bookmarkEnd w:id="2"/>
     <w:bookmarkEnd w:id="1"/>
+    <w:bookmarkEnd w:id="0"/>
     <w:p>
       <w:pPr>
         <w:pStyle w:val="Tiitellehtttp"/>
@@ -261,7 +259,7 @@
                                 <w:color w:val="000000" w:themeColor="text2"/>
                                 <w:lang w:val="en-GB"/>
                               </w:rPr>
-                              <w:t>2020</w:t>
+                              <w:t>2021</w:t>
                             </w:r>
                             <w:r>
                               <w:rPr>
@@ -342,7 +340,7 @@
                           <w:color w:val="000000" w:themeColor="text2"/>
                           <w:lang w:val="en-GB"/>
                         </w:rPr>
-                        <w:t>2020</w:t>
+                        <w:t>2021</w:t>
                       </w:r>
                       <w:r>
                         <w:rPr>
@@ -720,8 +718,8 @@
         <w:t xml:space="preserve">  </w:t>
       </w:r>
     </w:p>
-    <w:bookmarkStart w:id="3" w:name="TitleTranslated" w:displacedByCustomXml="next"/>
-    <w:bookmarkEnd w:id="3" w:displacedByCustomXml="next"/>
+    <w:bookmarkStart w:id="2" w:name="TitleTranslated" w:displacedByCustomXml="next"/>
+    <w:bookmarkEnd w:id="2" w:displacedByCustomXml="next"/>
     <w:sdt>
       <w:sdtPr>
         <w:rPr>
@@ -1421,7 +1419,7 @@
             </w:rPr>
             <w:fldChar w:fldCharType="separate"/>
           </w:r>
-          <w:hyperlink w:anchor="_Toc58534437" w:history="1">
+          <w:hyperlink w:anchor="_Toc61565746" w:history="1">
             <w:r>
               <w:rPr>
                 <w:rStyle w:val="Hperlink"/>
@@ -1466,7 +1464,7 @@
                 <w:noProof/>
                 <w:webHidden/>
               </w:rPr>
-              <w:instrText xml:space="preserve"> PAGEREF _Toc58534437 \h </w:instrText>
+              <w:instrText xml:space="preserve"> PAGEREF _Toc61565746 \h </w:instrText>
             </w:r>
             <w:r>
               <w:rPr>
@@ -1511,7 +1509,7 @@
               <w:szCs w:val="22"/>
             </w:rPr>
           </w:pPr>
-          <w:hyperlink w:anchor="_Toc58534438" w:history="1">
+          <w:hyperlink w:anchor="_Toc61565747" w:history="1">
             <w:r>
               <w:rPr>
                 <w:rStyle w:val="Hperlink"/>
@@ -1556,7 +1554,7 @@
                 <w:noProof/>
                 <w:webHidden/>
               </w:rPr>
-              <w:instrText xml:space="preserve"> PAGEREF _Toc58534438 \h </w:instrText>
+              <w:instrText xml:space="preserve"> PAGEREF _Toc61565747 \h </w:instrText>
             </w:r>
             <w:r>
               <w:rPr>
@@ -1601,7 +1599,7 @@
               <w:szCs w:val="22"/>
             </w:rPr>
           </w:pPr>
-          <w:hyperlink w:anchor="_Toc58534439" w:history="1">
+          <w:hyperlink w:anchor="_Toc61565748" w:history="1">
             <w:r>
               <w:rPr>
                 <w:rStyle w:val="Hperlink"/>
@@ -1644,7 +1642,7 @@
                 <w:noProof/>
                 <w:webHidden/>
               </w:rPr>
-              <w:instrText xml:space="preserve"> PAGEREF _Toc58534439 \h </w:instrText>
+              <w:instrText xml:space="preserve"> PAGEREF _Toc61565748 \h </w:instrText>
             </w:r>
             <w:r>
               <w:rPr>
@@ -1689,7 +1687,7 @@
               <w:szCs w:val="22"/>
             </w:rPr>
           </w:pPr>
-          <w:hyperlink w:anchor="_Toc58534440" w:history="1">
+          <w:hyperlink w:anchor="_Toc61565749" w:history="1">
             <w:r>
               <w:rPr>
                 <w:rStyle w:val="Hperlink"/>
@@ -1732,7 +1730,359 @@
                 <w:noProof/>
                 <w:webHidden/>
               </w:rPr>
-              <w:instrText xml:space="preserve"> PAGEREF _Toc58534440 \h </w:instrText>
+              <w:instrText xml:space="preserve"> PAGEREF _Toc61565749 \h </w:instrText>
+            </w:r>
+            <w:r>
+              <w:rPr>
+                <w:noProof/>
+                <w:webHidden/>
+              </w:rPr>
+            </w:r>
+            <w:r>
+              <w:rPr>
+                <w:noProof/>
+                <w:webHidden/>
+              </w:rPr>
+              <w:fldChar w:fldCharType="separate"/>
+            </w:r>
+            <w:r>
+              <w:rPr>
+                <w:noProof/>
+                <w:webHidden/>
+              </w:rPr>
+              <w:t>6</w:t>
+            </w:r>
+            <w:r>
+              <w:rPr>
+                <w:noProof/>
+                <w:webHidden/>
+              </w:rPr>
+              <w:fldChar w:fldCharType="end"/>
+            </w:r>
+          </w:hyperlink>
+        </w:p>
+        <w:p>
+          <w:pPr>
+            <w:pStyle w:val="SK2"/>
+            <w:tabs>
+              <w:tab w:val="left" w:pos="880"/>
+              <w:tab w:val="right" w:leader="dot" w:pos="8733"/>
+            </w:tabs>
+            <w:rPr>
+              <w:rFonts w:asciiTheme="minorHAnsi" w:eastAsiaTheme="minorEastAsia" w:hAnsiTheme="minorHAnsi"/>
+              <w:noProof/>
+              <w:sz w:val="22"/>
+              <w:szCs w:val="22"/>
+            </w:rPr>
+          </w:pPr>
+          <w:hyperlink w:anchor="_Toc61565750" w:history="1">
+            <w:r>
+              <w:rPr>
+                <w:rStyle w:val="Hperlink"/>
+                <w:noProof/>
+              </w:rPr>
+              <w:t>2.3</w:t>
+            </w:r>
+            <w:r>
+              <w:rPr>
+                <w:rFonts w:asciiTheme="minorHAnsi" w:eastAsiaTheme="minorEastAsia" w:hAnsiTheme="minorHAnsi"/>
+                <w:noProof/>
+                <w:sz w:val="22"/>
+                <w:szCs w:val="22"/>
+              </w:rPr>
+              <w:tab/>
+            </w:r>
+            <w:r>
+              <w:rPr>
+                <w:rStyle w:val="Hperlink"/>
+                <w:noProof/>
+              </w:rPr>
+              <w:t>Choice of home automation platform</w:t>
+            </w:r>
+            <w:r>
+              <w:rPr>
+                <w:noProof/>
+                <w:webHidden/>
+              </w:rPr>
+              <w:tab/>
+            </w:r>
+            <w:r>
+              <w:rPr>
+                <w:noProof/>
+                <w:webHidden/>
+              </w:rPr>
+              <w:fldChar w:fldCharType="begin"/>
+            </w:r>
+            <w:r>
+              <w:rPr>
+                <w:noProof/>
+                <w:webHidden/>
+              </w:rPr>
+              <w:instrText xml:space="preserve"> PAGEREF _Toc61565750 \h </w:instrText>
+            </w:r>
+            <w:r>
+              <w:rPr>
+                <w:noProof/>
+                <w:webHidden/>
+              </w:rPr>
+            </w:r>
+            <w:r>
+              <w:rPr>
+                <w:noProof/>
+                <w:webHidden/>
+              </w:rPr>
+              <w:fldChar w:fldCharType="separate"/>
+            </w:r>
+            <w:r>
+              <w:rPr>
+                <w:noProof/>
+                <w:webHidden/>
+              </w:rPr>
+              <w:t>6</w:t>
+            </w:r>
+            <w:r>
+              <w:rPr>
+                <w:noProof/>
+                <w:webHidden/>
+              </w:rPr>
+              <w:fldChar w:fldCharType="end"/>
+            </w:r>
+          </w:hyperlink>
+        </w:p>
+        <w:p>
+          <w:pPr>
+            <w:pStyle w:val="SK2"/>
+            <w:tabs>
+              <w:tab w:val="left" w:pos="880"/>
+              <w:tab w:val="right" w:leader="dot" w:pos="8733"/>
+            </w:tabs>
+            <w:rPr>
+              <w:rFonts w:asciiTheme="minorHAnsi" w:eastAsiaTheme="minorEastAsia" w:hAnsiTheme="minorHAnsi"/>
+              <w:noProof/>
+              <w:sz w:val="22"/>
+              <w:szCs w:val="22"/>
+            </w:rPr>
+          </w:pPr>
+          <w:hyperlink w:anchor="_Toc61565751" w:history="1">
+            <w:r>
+              <w:rPr>
+                <w:rStyle w:val="Hperlink"/>
+                <w:noProof/>
+              </w:rPr>
+              <w:t>2.4</w:t>
+            </w:r>
+            <w:r>
+              <w:rPr>
+                <w:rFonts w:asciiTheme="minorHAnsi" w:eastAsiaTheme="minorEastAsia" w:hAnsiTheme="minorHAnsi"/>
+                <w:noProof/>
+                <w:sz w:val="22"/>
+                <w:szCs w:val="22"/>
+              </w:rPr>
+              <w:tab/>
+            </w:r>
+            <w:r>
+              <w:rPr>
+                <w:rStyle w:val="Hperlink"/>
+                <w:noProof/>
+              </w:rPr>
+              <w:t>openHAB</w:t>
+            </w:r>
+            <w:r>
+              <w:rPr>
+                <w:noProof/>
+                <w:webHidden/>
+              </w:rPr>
+              <w:tab/>
+            </w:r>
+            <w:r>
+              <w:rPr>
+                <w:noProof/>
+                <w:webHidden/>
+              </w:rPr>
+              <w:fldChar w:fldCharType="begin"/>
+            </w:r>
+            <w:r>
+              <w:rPr>
+                <w:noProof/>
+                <w:webHidden/>
+              </w:rPr>
+              <w:instrText xml:space="preserve"> PAGEREF _Toc61565751 \h </w:instrText>
+            </w:r>
+            <w:r>
+              <w:rPr>
+                <w:noProof/>
+                <w:webHidden/>
+              </w:rPr>
+            </w:r>
+            <w:r>
+              <w:rPr>
+                <w:noProof/>
+                <w:webHidden/>
+              </w:rPr>
+              <w:fldChar w:fldCharType="separate"/>
+            </w:r>
+            <w:r>
+              <w:rPr>
+                <w:noProof/>
+                <w:webHidden/>
+              </w:rPr>
+              <w:t>6</w:t>
+            </w:r>
+            <w:r>
+              <w:rPr>
+                <w:noProof/>
+                <w:webHidden/>
+              </w:rPr>
+              <w:fldChar w:fldCharType="end"/>
+            </w:r>
+          </w:hyperlink>
+        </w:p>
+        <w:p>
+          <w:pPr>
+            <w:pStyle w:val="SK2"/>
+            <w:tabs>
+              <w:tab w:val="left" w:pos="880"/>
+              <w:tab w:val="right" w:leader="dot" w:pos="8733"/>
+            </w:tabs>
+            <w:rPr>
+              <w:rFonts w:asciiTheme="minorHAnsi" w:eastAsiaTheme="minorEastAsia" w:hAnsiTheme="minorHAnsi"/>
+              <w:noProof/>
+              <w:sz w:val="22"/>
+              <w:szCs w:val="22"/>
+            </w:rPr>
+          </w:pPr>
+          <w:hyperlink w:anchor="_Toc61565752" w:history="1">
+            <w:r>
+              <w:rPr>
+                <w:rStyle w:val="Hperlink"/>
+                <w:noProof/>
+              </w:rPr>
+              <w:t>2.5</w:t>
+            </w:r>
+            <w:r>
+              <w:rPr>
+                <w:rFonts w:asciiTheme="minorHAnsi" w:eastAsiaTheme="minorEastAsia" w:hAnsiTheme="minorHAnsi"/>
+                <w:noProof/>
+                <w:sz w:val="22"/>
+                <w:szCs w:val="22"/>
+              </w:rPr>
+              <w:tab/>
+            </w:r>
+            <w:r>
+              <w:rPr>
+                <w:rStyle w:val="Hperlink"/>
+                <w:noProof/>
+              </w:rPr>
+              <w:t>Building central “hub”</w:t>
+            </w:r>
+            <w:r>
+              <w:rPr>
+                <w:noProof/>
+                <w:webHidden/>
+              </w:rPr>
+              <w:tab/>
+            </w:r>
+            <w:r>
+              <w:rPr>
+                <w:noProof/>
+                <w:webHidden/>
+              </w:rPr>
+              <w:fldChar w:fldCharType="begin"/>
+            </w:r>
+            <w:r>
+              <w:rPr>
+                <w:noProof/>
+                <w:webHidden/>
+              </w:rPr>
+              <w:instrText xml:space="preserve"> PAGEREF _Toc61565752 \h </w:instrText>
+            </w:r>
+            <w:r>
+              <w:rPr>
+                <w:noProof/>
+                <w:webHidden/>
+              </w:rPr>
+            </w:r>
+            <w:r>
+              <w:rPr>
+                <w:noProof/>
+                <w:webHidden/>
+              </w:rPr>
+              <w:fldChar w:fldCharType="separate"/>
+            </w:r>
+            <w:r>
+              <w:rPr>
+                <w:noProof/>
+                <w:webHidden/>
+              </w:rPr>
+              <w:t>6</w:t>
+            </w:r>
+            <w:r>
+              <w:rPr>
+                <w:noProof/>
+                <w:webHidden/>
+              </w:rPr>
+              <w:fldChar w:fldCharType="end"/>
+            </w:r>
+          </w:hyperlink>
+        </w:p>
+        <w:p>
+          <w:pPr>
+            <w:pStyle w:val="SK2"/>
+            <w:tabs>
+              <w:tab w:val="left" w:pos="880"/>
+              <w:tab w:val="right" w:leader="dot" w:pos="8733"/>
+            </w:tabs>
+            <w:rPr>
+              <w:rFonts w:asciiTheme="minorHAnsi" w:eastAsiaTheme="minorEastAsia" w:hAnsiTheme="minorHAnsi"/>
+              <w:noProof/>
+              <w:sz w:val="22"/>
+              <w:szCs w:val="22"/>
+            </w:rPr>
+          </w:pPr>
+          <w:hyperlink w:anchor="_Toc61565753" w:history="1">
+            <w:r>
+              <w:rPr>
+                <w:rStyle w:val="Hperlink"/>
+                <w:noProof/>
+              </w:rPr>
+              <w:t>2.6</w:t>
+            </w:r>
+            <w:r>
+              <w:rPr>
+                <w:rFonts w:asciiTheme="minorHAnsi" w:eastAsiaTheme="minorEastAsia" w:hAnsiTheme="minorHAnsi"/>
+                <w:noProof/>
+                <w:sz w:val="22"/>
+                <w:szCs w:val="22"/>
+              </w:rPr>
+              <w:tab/>
+            </w:r>
+            <w:r>
+              <w:rPr>
+                <w:rStyle w:val="Hperlink"/>
+                <w:noProof/>
+              </w:rPr>
+              <w:t>Problems faced in Central hub section</w:t>
+            </w:r>
+            <w:r>
+              <w:rPr>
+                <w:noProof/>
+                <w:webHidden/>
+              </w:rPr>
+              <w:tab/>
+            </w:r>
+            <w:r>
+              <w:rPr>
+                <w:noProof/>
+                <w:webHidden/>
+              </w:rPr>
+              <w:fldChar w:fldCharType="begin"/>
+            </w:r>
+            <w:r>
+              <w:rPr>
+                <w:noProof/>
+                <w:webHidden/>
+              </w:rPr>
+              <w:instrText xml:space="preserve"> PAGEREF _Toc61565753 \h </w:instrText>
             </w:r>
             <w:r>
               <w:rPr>
@@ -1777,7 +2127,7 @@
               <w:szCs w:val="22"/>
             </w:rPr>
           </w:pPr>
-          <w:hyperlink w:anchor="_Toc58534441" w:history="1">
+          <w:hyperlink w:anchor="_Toc61565754" w:history="1">
             <w:r>
               <w:rPr>
                 <w:rStyle w:val="Hperlink"/>
@@ -1801,6 +2151,448 @@
                 <w:rStyle w:val="Hperlink"/>
                 <w:noProof/>
               </w:rPr>
+              <w:t>Home presence system</w:t>
+            </w:r>
+            <w:r>
+              <w:rPr>
+                <w:noProof/>
+                <w:webHidden/>
+              </w:rPr>
+              <w:tab/>
+            </w:r>
+            <w:r>
+              <w:rPr>
+                <w:noProof/>
+                <w:webHidden/>
+              </w:rPr>
+              <w:fldChar w:fldCharType="begin"/>
+            </w:r>
+            <w:r>
+              <w:rPr>
+                <w:noProof/>
+                <w:webHidden/>
+              </w:rPr>
+              <w:instrText xml:space="preserve"> PAGEREF _Toc61565754 \h </w:instrText>
+            </w:r>
+            <w:r>
+              <w:rPr>
+                <w:noProof/>
+                <w:webHidden/>
+              </w:rPr>
+            </w:r>
+            <w:r>
+              <w:rPr>
+                <w:noProof/>
+                <w:webHidden/>
+              </w:rPr>
+              <w:fldChar w:fldCharType="separate"/>
+            </w:r>
+            <w:r>
+              <w:rPr>
+                <w:noProof/>
+                <w:webHidden/>
+              </w:rPr>
+              <w:t>8</w:t>
+            </w:r>
+            <w:r>
+              <w:rPr>
+                <w:noProof/>
+                <w:webHidden/>
+              </w:rPr>
+              <w:fldChar w:fldCharType="end"/>
+            </w:r>
+          </w:hyperlink>
+        </w:p>
+        <w:p>
+          <w:pPr>
+            <w:pStyle w:val="SK2"/>
+            <w:tabs>
+              <w:tab w:val="left" w:pos="880"/>
+              <w:tab w:val="right" w:leader="dot" w:pos="8733"/>
+            </w:tabs>
+            <w:rPr>
+              <w:rFonts w:asciiTheme="minorHAnsi" w:eastAsiaTheme="minorEastAsia" w:hAnsiTheme="minorHAnsi"/>
+              <w:noProof/>
+              <w:sz w:val="22"/>
+              <w:szCs w:val="22"/>
+            </w:rPr>
+          </w:pPr>
+          <w:hyperlink w:anchor="_Toc61565755" w:history="1">
+            <w:r>
+              <w:rPr>
+                <w:rStyle w:val="Hperlink"/>
+                <w:noProof/>
+              </w:rPr>
+              <w:t>3.1</w:t>
+            </w:r>
+            <w:r>
+              <w:rPr>
+                <w:rFonts w:asciiTheme="minorHAnsi" w:eastAsiaTheme="minorEastAsia" w:hAnsiTheme="minorHAnsi"/>
+                <w:noProof/>
+                <w:sz w:val="22"/>
+                <w:szCs w:val="22"/>
+              </w:rPr>
+              <w:tab/>
+            </w:r>
+            <w:r>
+              <w:rPr>
+                <w:rStyle w:val="Hperlink"/>
+                <w:noProof/>
+              </w:rPr>
+              <w:t>Idea</w:t>
+            </w:r>
+            <w:r>
+              <w:rPr>
+                <w:noProof/>
+                <w:webHidden/>
+              </w:rPr>
+              <w:tab/>
+            </w:r>
+            <w:r>
+              <w:rPr>
+                <w:noProof/>
+                <w:webHidden/>
+              </w:rPr>
+              <w:fldChar w:fldCharType="begin"/>
+            </w:r>
+            <w:r>
+              <w:rPr>
+                <w:noProof/>
+                <w:webHidden/>
+              </w:rPr>
+              <w:instrText xml:space="preserve"> PAGEREF _Toc61565755 \h </w:instrText>
+            </w:r>
+            <w:r>
+              <w:rPr>
+                <w:noProof/>
+                <w:webHidden/>
+              </w:rPr>
+            </w:r>
+            <w:r>
+              <w:rPr>
+                <w:noProof/>
+                <w:webHidden/>
+              </w:rPr>
+              <w:fldChar w:fldCharType="separate"/>
+            </w:r>
+            <w:r>
+              <w:rPr>
+                <w:noProof/>
+                <w:webHidden/>
+              </w:rPr>
+              <w:t>8</w:t>
+            </w:r>
+            <w:r>
+              <w:rPr>
+                <w:noProof/>
+                <w:webHidden/>
+              </w:rPr>
+              <w:fldChar w:fldCharType="end"/>
+            </w:r>
+          </w:hyperlink>
+        </w:p>
+        <w:p>
+          <w:pPr>
+            <w:pStyle w:val="SK2"/>
+            <w:tabs>
+              <w:tab w:val="left" w:pos="880"/>
+              <w:tab w:val="right" w:leader="dot" w:pos="8733"/>
+            </w:tabs>
+            <w:rPr>
+              <w:rFonts w:asciiTheme="minorHAnsi" w:eastAsiaTheme="minorEastAsia" w:hAnsiTheme="minorHAnsi"/>
+              <w:noProof/>
+              <w:sz w:val="22"/>
+              <w:szCs w:val="22"/>
+            </w:rPr>
+          </w:pPr>
+          <w:hyperlink w:anchor="_Toc61565756" w:history="1">
+            <w:r>
+              <w:rPr>
+                <w:rStyle w:val="Hperlink"/>
+                <w:noProof/>
+              </w:rPr>
+              <w:t>3.2</w:t>
+            </w:r>
+            <w:r>
+              <w:rPr>
+                <w:rFonts w:asciiTheme="minorHAnsi" w:eastAsiaTheme="minorEastAsia" w:hAnsiTheme="minorHAnsi"/>
+                <w:noProof/>
+                <w:sz w:val="22"/>
+                <w:szCs w:val="22"/>
+              </w:rPr>
+              <w:tab/>
+            </w:r>
+            <w:r>
+              <w:rPr>
+                <w:rStyle w:val="Hperlink"/>
+                <w:noProof/>
+              </w:rPr>
+              <w:t>Home presence first layer</w:t>
+            </w:r>
+            <w:r>
+              <w:rPr>
+                <w:noProof/>
+                <w:webHidden/>
+              </w:rPr>
+              <w:tab/>
+            </w:r>
+            <w:r>
+              <w:rPr>
+                <w:noProof/>
+                <w:webHidden/>
+              </w:rPr>
+              <w:fldChar w:fldCharType="begin"/>
+            </w:r>
+            <w:r>
+              <w:rPr>
+                <w:noProof/>
+                <w:webHidden/>
+              </w:rPr>
+              <w:instrText xml:space="preserve"> PAGEREF _Toc61565756 \h </w:instrText>
+            </w:r>
+            <w:r>
+              <w:rPr>
+                <w:noProof/>
+                <w:webHidden/>
+              </w:rPr>
+            </w:r>
+            <w:r>
+              <w:rPr>
+                <w:noProof/>
+                <w:webHidden/>
+              </w:rPr>
+              <w:fldChar w:fldCharType="separate"/>
+            </w:r>
+            <w:r>
+              <w:rPr>
+                <w:noProof/>
+                <w:webHidden/>
+              </w:rPr>
+              <w:t>8</w:t>
+            </w:r>
+            <w:r>
+              <w:rPr>
+                <w:noProof/>
+                <w:webHidden/>
+              </w:rPr>
+              <w:fldChar w:fldCharType="end"/>
+            </w:r>
+          </w:hyperlink>
+        </w:p>
+        <w:p>
+          <w:pPr>
+            <w:pStyle w:val="SK2"/>
+            <w:tabs>
+              <w:tab w:val="left" w:pos="880"/>
+              <w:tab w:val="right" w:leader="dot" w:pos="8733"/>
+            </w:tabs>
+            <w:rPr>
+              <w:rFonts w:asciiTheme="minorHAnsi" w:eastAsiaTheme="minorEastAsia" w:hAnsiTheme="minorHAnsi"/>
+              <w:noProof/>
+              <w:sz w:val="22"/>
+              <w:szCs w:val="22"/>
+            </w:rPr>
+          </w:pPr>
+          <w:hyperlink w:anchor="_Toc61565757" w:history="1">
+            <w:r>
+              <w:rPr>
+                <w:rStyle w:val="Hperlink"/>
+                <w:noProof/>
+              </w:rPr>
+              <w:t>3.3</w:t>
+            </w:r>
+            <w:r>
+              <w:rPr>
+                <w:rFonts w:asciiTheme="minorHAnsi" w:eastAsiaTheme="minorEastAsia" w:hAnsiTheme="minorHAnsi"/>
+                <w:noProof/>
+                <w:sz w:val="22"/>
+                <w:szCs w:val="22"/>
+              </w:rPr>
+              <w:tab/>
+            </w:r>
+            <w:r>
+              <w:rPr>
+                <w:rStyle w:val="Hperlink"/>
+                <w:noProof/>
+              </w:rPr>
+              <w:t>Home presence second layer</w:t>
+            </w:r>
+            <w:r>
+              <w:rPr>
+                <w:noProof/>
+                <w:webHidden/>
+              </w:rPr>
+              <w:tab/>
+            </w:r>
+            <w:r>
+              <w:rPr>
+                <w:noProof/>
+                <w:webHidden/>
+              </w:rPr>
+              <w:fldChar w:fldCharType="begin"/>
+            </w:r>
+            <w:r>
+              <w:rPr>
+                <w:noProof/>
+                <w:webHidden/>
+              </w:rPr>
+              <w:instrText xml:space="preserve"> PAGEREF _Toc61565757 \h </w:instrText>
+            </w:r>
+            <w:r>
+              <w:rPr>
+                <w:noProof/>
+                <w:webHidden/>
+              </w:rPr>
+            </w:r>
+            <w:r>
+              <w:rPr>
+                <w:noProof/>
+                <w:webHidden/>
+              </w:rPr>
+              <w:fldChar w:fldCharType="separate"/>
+            </w:r>
+            <w:r>
+              <w:rPr>
+                <w:noProof/>
+                <w:webHidden/>
+              </w:rPr>
+              <w:t>8</w:t>
+            </w:r>
+            <w:r>
+              <w:rPr>
+                <w:noProof/>
+                <w:webHidden/>
+              </w:rPr>
+              <w:fldChar w:fldCharType="end"/>
+            </w:r>
+          </w:hyperlink>
+        </w:p>
+        <w:p>
+          <w:pPr>
+            <w:pStyle w:val="SK2"/>
+            <w:tabs>
+              <w:tab w:val="left" w:pos="880"/>
+              <w:tab w:val="right" w:leader="dot" w:pos="8733"/>
+            </w:tabs>
+            <w:rPr>
+              <w:rFonts w:asciiTheme="minorHAnsi" w:eastAsiaTheme="minorEastAsia" w:hAnsiTheme="minorHAnsi"/>
+              <w:noProof/>
+              <w:sz w:val="22"/>
+              <w:szCs w:val="22"/>
+            </w:rPr>
+          </w:pPr>
+          <w:hyperlink w:anchor="_Toc61565758" w:history="1">
+            <w:r>
+              <w:rPr>
+                <w:rStyle w:val="Hperlink"/>
+                <w:noProof/>
+              </w:rPr>
+              <w:t>3.4</w:t>
+            </w:r>
+            <w:r>
+              <w:rPr>
+                <w:rFonts w:asciiTheme="minorHAnsi" w:eastAsiaTheme="minorEastAsia" w:hAnsiTheme="minorHAnsi"/>
+                <w:noProof/>
+                <w:sz w:val="22"/>
+                <w:szCs w:val="22"/>
+              </w:rPr>
+              <w:tab/>
+            </w:r>
+            <w:r>
+              <w:rPr>
+                <w:rStyle w:val="Hperlink"/>
+                <w:noProof/>
+              </w:rPr>
+              <w:t>Problems faced</w:t>
+            </w:r>
+            <w:r>
+              <w:rPr>
+                <w:noProof/>
+                <w:webHidden/>
+              </w:rPr>
+              <w:tab/>
+            </w:r>
+            <w:r>
+              <w:rPr>
+                <w:noProof/>
+                <w:webHidden/>
+              </w:rPr>
+              <w:fldChar w:fldCharType="begin"/>
+            </w:r>
+            <w:r>
+              <w:rPr>
+                <w:noProof/>
+                <w:webHidden/>
+              </w:rPr>
+              <w:instrText xml:space="preserve"> PAGEREF _Toc61565758 \h </w:instrText>
+            </w:r>
+            <w:r>
+              <w:rPr>
+                <w:noProof/>
+                <w:webHidden/>
+              </w:rPr>
+            </w:r>
+            <w:r>
+              <w:rPr>
+                <w:noProof/>
+                <w:webHidden/>
+              </w:rPr>
+              <w:fldChar w:fldCharType="separate"/>
+            </w:r>
+            <w:r>
+              <w:rPr>
+                <w:noProof/>
+                <w:webHidden/>
+              </w:rPr>
+              <w:t>8</w:t>
+            </w:r>
+            <w:r>
+              <w:rPr>
+                <w:noProof/>
+                <w:webHidden/>
+              </w:rPr>
+              <w:fldChar w:fldCharType="end"/>
+            </w:r>
+          </w:hyperlink>
+        </w:p>
+        <w:p>
+          <w:pPr>
+            <w:pStyle w:val="SK1"/>
+            <w:tabs>
+              <w:tab w:val="left" w:pos="480"/>
+              <w:tab w:val="right" w:leader="dot" w:pos="8733"/>
+            </w:tabs>
+            <w:rPr>
+              <w:rFonts w:asciiTheme="minorHAnsi" w:eastAsiaTheme="minorEastAsia" w:hAnsiTheme="minorHAnsi"/>
+              <w:noProof/>
+              <w:sz w:val="22"/>
+              <w:szCs w:val="22"/>
+            </w:rPr>
+          </w:pPr>
+          <w:hyperlink w:anchor="_Toc61565759" w:history="1">
+            <w:r>
+              <w:rPr>
+                <w:rStyle w:val="Hperlink"/>
+                <w:noProof/>
+                <w:snapToGrid w:val="0"/>
+                <w:w w:val="0"/>
+              </w:rPr>
+              <w:t>4.</w:t>
+            </w:r>
+            <w:r>
+              <w:rPr>
+                <w:rFonts w:asciiTheme="minorHAnsi" w:eastAsiaTheme="minorEastAsia" w:hAnsiTheme="minorHAnsi"/>
+                <w:noProof/>
+                <w:sz w:val="22"/>
+                <w:szCs w:val="22"/>
+              </w:rPr>
+              <w:tab/>
+            </w:r>
+            <w:r>
+              <w:rPr>
+                <w:rStyle w:val="Hperlink"/>
+                <w:noProof/>
+              </w:rPr>
               <w:t>References</w:t>
             </w:r>
             <w:r>
@@ -1822,7 +2614,7 @@
                 <w:noProof/>
                 <w:webHidden/>
               </w:rPr>
-              <w:instrText xml:space="preserve"> PAGEREF _Toc58534441 \h </w:instrText>
+              <w:instrText xml:space="preserve"> PAGEREF _Toc61565759 \h </w:instrText>
             </w:r>
             <w:r>
               <w:rPr>
@@ -1842,7 +2634,7 @@
                 <w:noProof/>
                 <w:webHidden/>
               </w:rPr>
-              <w:t>7</w:t>
+              <w:t>9</w:t>
             </w:r>
             <w:r>
               <w:rPr>
@@ -1890,7 +2682,7 @@
           <w:lang w:val="et-EE"/>
         </w:rPr>
       </w:pPr>
-      <w:bookmarkStart w:id="4" w:name="_Toc58534437"/>
+      <w:bookmarkStart w:id="3" w:name="_Toc61565746"/>
       <w:r>
         <w:rPr>
           <w:lang w:val="et-EE"/>
@@ -1898,7 +2690,7 @@
         <w:lastRenderedPageBreak/>
         <w:t>Sissejuhatus</w:t>
       </w:r>
-      <w:bookmarkEnd w:id="4"/>
+      <w:bookmarkEnd w:id="3"/>
     </w:p>
     <w:p>
       <w:r>
@@ -2106,84 +2898,84 @@
       <w:pPr>
         <w:pStyle w:val="Pealkiri1"/>
       </w:pPr>
-      <w:bookmarkStart w:id="5" w:name="_Toc58534438"/>
+      <w:bookmarkStart w:id="4" w:name="_Toc61565747"/>
       <w:r>
         <w:lastRenderedPageBreak/>
         <w:t xml:space="preserve">Central </w:t>
       </w:r>
       <w:r>
         <w:t>hub</w:t>
+      </w:r>
+      <w:bookmarkEnd w:id="4"/>
+    </w:p>
+    <w:p>
+      <w:pPr>
+        <w:pStyle w:val="Pealkiri2"/>
+      </w:pPr>
+      <w:bookmarkStart w:id="5" w:name="_Toc61565748"/>
+      <w:r>
+        <w:t>Introduction</w:t>
       </w:r>
       <w:bookmarkEnd w:id="5"/>
     </w:p>
     <w:p>
       <w:pPr>
-        <w:pStyle w:val="Pealkiri2"/>
-      </w:pPr>
-      <w:bookmarkStart w:id="6" w:name="_Toc58534439"/>
-      <w:r>
-        <w:t>Introduction</w:t>
-      </w:r>
-      <w:bookmarkEnd w:id="6"/>
+        <w:rPr>
+          <w:lang w:val="en-GB"/>
+        </w:rPr>
+      </w:pPr>
+      <w:r>
+        <w:rPr>
+          <w:lang w:val="en-GB"/>
+        </w:rPr>
+        <w:t xml:space="preserve">This part of the topic will focus on the creation of </w:t>
+      </w:r>
+      <w:r>
+        <w:rPr>
+          <w:lang w:val="en-GB"/>
+        </w:rPr>
+        <w:t>central system</w:t>
+      </w:r>
+      <w:r>
+        <w:rPr>
+          <w:lang w:val="en-GB"/>
+        </w:rPr>
+        <w:t xml:space="preserve"> and </w:t>
+      </w:r>
+      <w:r>
+        <w:rPr>
+          <w:lang w:val="en-GB"/>
+        </w:rPr>
+        <w:t xml:space="preserve">will describe different technologies in both software and hardware that could be used to </w:t>
+      </w:r>
+      <w:r>
+        <w:rPr>
+          <w:lang w:val="en-GB"/>
+        </w:rPr>
+        <w:t xml:space="preserve">create central system </w:t>
+      </w:r>
+      <w:r>
+        <w:rPr>
+          <w:lang w:val="en-GB"/>
+        </w:rPr>
+        <w:t>or hub for different smart home devices and appliances to connect to</w:t>
+      </w:r>
+      <w:r>
+        <w:rPr>
+          <w:lang w:val="en-GB"/>
+        </w:rPr>
+        <w:t>.</w:t>
+      </w:r>
     </w:p>
     <w:p>
       <w:pPr>
-        <w:rPr>
-          <w:lang w:val="en-GB"/>
-        </w:rPr>
-      </w:pPr>
-      <w:r>
-        <w:rPr>
-          <w:lang w:val="en-GB"/>
-        </w:rPr>
-        <w:t xml:space="preserve">This part of the topic will focus on the creation of </w:t>
-      </w:r>
-      <w:r>
-        <w:rPr>
-          <w:lang w:val="en-GB"/>
-        </w:rPr>
-        <w:t>central system</w:t>
-      </w:r>
-      <w:r>
-        <w:rPr>
-          <w:lang w:val="en-GB"/>
-        </w:rPr>
-        <w:t xml:space="preserve"> and </w:t>
-      </w:r>
-      <w:r>
-        <w:rPr>
-          <w:lang w:val="en-GB"/>
-        </w:rPr>
-        <w:t xml:space="preserve">will describe different technologies in both software and hardware that could be used to </w:t>
-      </w:r>
-      <w:r>
-        <w:rPr>
-          <w:lang w:val="en-GB"/>
-        </w:rPr>
-        <w:t xml:space="preserve">create central system </w:t>
-      </w:r>
-      <w:r>
-        <w:rPr>
-          <w:lang w:val="en-GB"/>
-        </w:rPr>
-        <w:t>or hub for different smart home devices and appliances to connect to</w:t>
-      </w:r>
-      <w:r>
-        <w:rPr>
-          <w:lang w:val="en-GB"/>
-        </w:rPr>
-        <w:t>.</w:t>
-      </w:r>
-    </w:p>
-    <w:p>
-      <w:pPr>
         <w:pStyle w:val="Pealkiri2"/>
       </w:pPr>
-      <w:bookmarkStart w:id="7" w:name="_Toc58534440"/>
+      <w:bookmarkStart w:id="6" w:name="_Toc61565749"/>
       <w:r>
         <w:t>System description</w:t>
       </w:r>
-      <w:bookmarkEnd w:id="7"/>
+      <w:bookmarkEnd w:id="6"/>
     </w:p>
     <w:p>
       <w:pPr>
@@ -2579,16 +3371,8 @@
         <w:rPr>
           <w:lang w:val="en-GB"/>
         </w:rPr>
-        <w:t xml:space="preserve">Raspberry Pi friendly </w:t>
-      </w:r>
-      <w:proofErr w:type="spellStart"/>
-      <w:r>
-        <w:rPr>
-          <w:lang w:val="en-GB"/>
-        </w:rPr>
-        <w:t>openHAB</w:t>
-      </w:r>
-      <w:proofErr w:type="spellEnd"/>
+        <w:t>Raspberry Pi friendly openHAB</w:t>
+      </w:r>
       <w:r>
         <w:rPr>
           <w:lang w:val="en-GB"/>
@@ -2617,21 +3401,7 @@
         <w:rPr>
           <w:lang w:val="en-GB"/>
         </w:rPr>
-        <w:t xml:space="preserve">their </w:t>
-      </w:r>
-      <w:proofErr w:type="spellStart"/>
-      <w:r>
-        <w:rPr>
-          <w:lang w:val="en-GB"/>
-        </w:rPr>
-        <w:t>openHAB</w:t>
-      </w:r>
-      <w:proofErr w:type="spellEnd"/>
-      <w:r>
-        <w:rPr>
-          <w:lang w:val="en-GB"/>
-        </w:rPr>
-        <w:t xml:space="preserve"> based project </w:t>
+        <w:t xml:space="preserve">their openHAB based project </w:t>
       </w:r>
       <w:r>
         <w:rPr>
@@ -2767,14 +3537,428 @@
     </w:p>
     <w:p>
       <w:pPr>
+        <w:pStyle w:val="Pealkiri2"/>
+      </w:pPr>
+      <w:bookmarkStart w:id="7" w:name="_Toc61565750"/>
+      <w:r>
+        <w:t>Choice of home automation platform</w:t>
+      </w:r>
+      <w:bookmarkEnd w:id="7"/>
+    </w:p>
+    <w:p>
+      <w:pPr>
+        <w:rPr>
+          <w:lang w:val="en-GB"/>
+        </w:rPr>
+      </w:pPr>
+      <w:r>
+        <w:rPr>
+          <w:lang w:val="en-GB"/>
+        </w:rPr>
+        <w:t>Section where I will be comparing different other open source/platform solutions and describe the choice of openHAB.</w:t>
+      </w:r>
+    </w:p>
+    <w:p>
+      <w:pPr>
+        <w:rPr>
+          <w:lang w:val="en-GB"/>
+        </w:rPr>
+      </w:pPr>
+    </w:p>
+    <w:p>
+      <w:pPr>
+        <w:pStyle w:val="Pealkiri2"/>
+      </w:pPr>
+      <w:bookmarkStart w:id="8" w:name="_Toc61565751"/>
+      <w:r>
+        <w:t>openHAB</w:t>
+      </w:r>
+      <w:bookmarkEnd w:id="8"/>
+    </w:p>
+    <w:p>
+      <w:pPr>
+        <w:rPr>
+          <w:lang w:val="en-GB"/>
+        </w:rPr>
+      </w:pPr>
+      <w:r>
+        <w:rPr>
+          <w:lang w:val="en-GB"/>
+        </w:rPr>
+        <w:t>Section dedicated to openHAB where detailed description is given about openHAB: What it is, how it works, how it is used and what can it be used as.</w:t>
+      </w:r>
+    </w:p>
+    <w:p>
+      <w:pPr>
+        <w:pStyle w:val="Pealkiri2"/>
+      </w:pPr>
+      <w:bookmarkStart w:id="9" w:name="_Toc61565752"/>
+      <w:r>
+        <w:t>Building central “hub”</w:t>
+      </w:r>
+      <w:bookmarkEnd w:id="9"/>
+    </w:p>
+    <w:p>
+      <w:pPr>
+        <w:rPr>
+          <w:lang w:val="en-GB"/>
+        </w:rPr>
+      </w:pPr>
+      <w:r>
+        <w:rPr>
+          <w:lang w:val="en-GB"/>
+        </w:rPr>
+        <w:t>Section dedicated to describing how I built the central control system or hub.</w:t>
+      </w:r>
+    </w:p>
+    <w:p>
+      <w:pPr>
+        <w:pStyle w:val="Loendilik"/>
+        <w:numPr>
+          <w:ilvl w:val="0"/>
+          <w:numId w:val="76"/>
+        </w:numPr>
+        <w:rPr>
+          <w:lang w:val="en-GB"/>
+        </w:rPr>
+      </w:pPr>
+      <w:r>
+        <w:rPr>
+          <w:lang w:val="en-GB"/>
+        </w:rPr>
+        <w:t>Setting up openHAB on Raspberry PI 4B</w:t>
+      </w:r>
+    </w:p>
+    <w:p>
+      <w:pPr>
+        <w:pStyle w:val="Loendilik"/>
+        <w:numPr>
+          <w:ilvl w:val="0"/>
+          <w:numId w:val="76"/>
+        </w:numPr>
+        <w:rPr>
+          <w:lang w:val="en-GB"/>
+        </w:rPr>
+      </w:pPr>
+      <w:r>
+        <w:rPr>
+          <w:lang w:val="en-GB"/>
+        </w:rPr>
+        <w:t>Connecting smart appliances and devices to system</w:t>
+      </w:r>
+    </w:p>
+    <w:p>
+      <w:pPr>
+        <w:pStyle w:val="Loendilik"/>
+        <w:numPr>
+          <w:ilvl w:val="0"/>
+          <w:numId w:val="76"/>
+        </w:numPr>
+        <w:rPr>
+          <w:lang w:val="en-GB"/>
+        </w:rPr>
+      </w:pPr>
+      <w:r>
+        <w:rPr>
+          <w:lang w:val="en-GB"/>
+        </w:rPr>
+        <w:t xml:space="preserve">Writing rules </w:t>
+      </w:r>
+      <w:r>
+        <w:rPr>
+          <w:lang w:val="en-GB"/>
+        </w:rPr>
+        <w:t xml:space="preserve">and logic </w:t>
+      </w:r>
+      <w:r>
+        <w:rPr>
+          <w:lang w:val="en-GB"/>
+        </w:rPr>
+        <w:t xml:space="preserve">to smart </w:t>
+      </w:r>
+      <w:r>
+        <w:rPr>
+          <w:lang w:val="en-GB"/>
+        </w:rPr>
+        <w:t>appliances</w:t>
+      </w:r>
+      <w:r>
+        <w:rPr>
+          <w:lang w:val="en-GB"/>
+        </w:rPr>
+        <w:t>/devices.</w:t>
+      </w:r>
+    </w:p>
+    <w:p>
+      <w:pPr>
+        <w:pStyle w:val="Loendilik"/>
+        <w:numPr>
+          <w:ilvl w:val="0"/>
+          <w:numId w:val="76"/>
+        </w:numPr>
+        <w:rPr>
+          <w:lang w:val="en-GB"/>
+        </w:rPr>
+      </w:pPr>
+      <w:r>
+        <w:rPr>
+          <w:lang w:val="en-GB"/>
+        </w:rPr>
+        <w:t>Visualizing smart devices on UI for monitoring and manual control.</w:t>
+      </w:r>
+    </w:p>
+    <w:p>
+      <w:pPr>
+        <w:rPr>
+          <w:lang w:val="en-GB"/>
+        </w:rPr>
+      </w:pPr>
+    </w:p>
+    <w:p>
+      <w:pPr>
+        <w:pStyle w:val="Pealkiri2"/>
+      </w:pPr>
+      <w:bookmarkStart w:id="10" w:name="_Toc61565753"/>
+      <w:r>
+        <w:t>Problems faced in Central hub section</w:t>
+      </w:r>
+      <w:bookmarkEnd w:id="10"/>
+    </w:p>
+    <w:p>
+      <w:pPr>
+        <w:rPr>
+          <w:lang w:val="en-GB"/>
+        </w:rPr>
+      </w:pPr>
+      <w:r>
+        <w:rPr>
+          <w:lang w:val="en-GB"/>
+        </w:rPr>
+        <w:t xml:space="preserve">Section dedicated for </w:t>
+      </w:r>
+      <w:r>
+        <w:rPr>
+          <w:lang w:val="en-GB"/>
+        </w:rPr>
+        <w:t>describing problems that were faced when building a central “hub”</w:t>
+      </w:r>
+    </w:p>
+    <w:p>
+      <w:pPr>
+        <w:pStyle w:val="Loendilik"/>
+        <w:numPr>
+          <w:ilvl w:val="0"/>
+          <w:numId w:val="77"/>
+        </w:numPr>
+        <w:rPr>
+          <w:lang w:val="en-GB"/>
+        </w:rPr>
+      </w:pPr>
+      <w:r>
+        <w:rPr>
+          <w:lang w:val="en-GB"/>
+        </w:rPr>
+        <w:t>Problem with probably SD card (hub not booting correctly after shutting down)</w:t>
+      </w:r>
+    </w:p>
+    <w:p>
+      <w:pPr>
+        <w:pStyle w:val="Loendilik"/>
+        <w:numPr>
+          <w:ilvl w:val="0"/>
+          <w:numId w:val="77"/>
+        </w:numPr>
+        <w:rPr>
+          <w:lang w:val="en-GB"/>
+        </w:rPr>
+      </w:pPr>
+      <w:r>
+        <w:rPr>
+          <w:lang w:val="en-GB"/>
+        </w:rPr>
+        <w:lastRenderedPageBreak/>
+        <w:t xml:space="preserve">Connectivity issue to </w:t>
+      </w:r>
+      <w:proofErr w:type="spellStart"/>
+      <w:r>
+        <w:rPr>
+          <w:lang w:val="en-GB"/>
+        </w:rPr>
+        <w:t>wifi</w:t>
+      </w:r>
+      <w:proofErr w:type="spellEnd"/>
+      <w:r>
+        <w:rPr>
+          <w:lang w:val="en-GB"/>
+        </w:rPr>
+        <w:t xml:space="preserve"> (hub not connecting via WIFI when connection to router lost sometimes)</w:t>
+      </w:r>
+    </w:p>
+    <w:p>
+      <w:pPr>
+        <w:pStyle w:val="Loendilik"/>
+        <w:numPr>
+          <w:ilvl w:val="0"/>
+          <w:numId w:val="77"/>
+        </w:numPr>
+        <w:rPr>
+          <w:lang w:val="en-GB"/>
+        </w:rPr>
+      </w:pPr>
+      <w:r>
+        <w:rPr>
+          <w:lang w:val="en-GB"/>
+        </w:rPr>
+        <w:t>Etc</w:t>
+      </w:r>
+    </w:p>
+    <w:p>
+      <w:pPr>
+        <w:rPr>
+          <w:lang w:val="en-GB"/>
+        </w:rPr>
+      </w:pPr>
+    </w:p>
+    <w:p>
+      <w:pPr>
+        <w:rPr>
+          <w:lang w:val="en-GB"/>
+        </w:rPr>
+      </w:pPr>
+      <w:r>
+        <w:rPr>
+          <w:lang w:val="en-GB"/>
+        </w:rPr>
+        <w:br/>
+      </w:r>
+    </w:p>
+    <w:p>
+      <w:pPr>
+        <w:autoSpaceDE/>
+        <w:spacing w:before="0" w:after="200" w:line="276" w:lineRule="auto"/>
+        <w:jc w:val="left"/>
+        <w:rPr>
+          <w:lang w:val="en-GB"/>
+        </w:rPr>
+      </w:pPr>
+      <w:r>
+        <w:rPr>
+          <w:lang w:val="en-GB"/>
+        </w:rPr>
+        <w:br w:type="page"/>
+      </w:r>
+    </w:p>
+    <w:p>
+      <w:pPr>
         <w:pStyle w:val="Pealkiri1"/>
       </w:pPr>
-      <w:bookmarkStart w:id="8" w:name="_Toc58534441"/>
+      <w:bookmarkStart w:id="11" w:name="_Toc61565754"/>
+      <w:r>
+        <w:lastRenderedPageBreak/>
+        <w:t>Home presence system</w:t>
+      </w:r>
+      <w:bookmarkEnd w:id="11"/>
+    </w:p>
+    <w:p>
+      <w:pPr>
+        <w:pStyle w:val="Pealkiri2"/>
+      </w:pPr>
+      <w:bookmarkStart w:id="12" w:name="_Toc61565755"/>
+      <w:r>
+        <w:t>Idea</w:t>
+      </w:r>
+      <w:bookmarkEnd w:id="12"/>
+    </w:p>
+    <w:p>
+      <w:pPr>
+        <w:rPr>
+          <w:lang w:val="en-GB"/>
+        </w:rPr>
+      </w:pPr>
+      <w:r>
+        <w:rPr>
+          <w:lang w:val="en-GB"/>
+        </w:rPr>
+        <w:t xml:space="preserve">The idea of this thesis was to build a home automation system that is energy efficient. To achieve this the system is built to have presence system for users. By doing so devices can be turned off, on or to lower energy profile by monitoring user’s location to them. For </w:t>
+      </w:r>
+      <w:proofErr w:type="gramStart"/>
+      <w:r>
+        <w:rPr>
+          <w:lang w:val="en-GB"/>
+        </w:rPr>
+        <w:t>example</w:t>
+      </w:r>
+      <w:proofErr w:type="gramEnd"/>
+      <w:r>
+        <w:rPr>
+          <w:lang w:val="en-GB"/>
+        </w:rPr>
+        <w:t xml:space="preserve"> if there are no users in a certain room then lights and even media devices can be turned off.</w:t>
+      </w:r>
+    </w:p>
+    <w:p>
+      <w:pPr>
+        <w:pStyle w:val="Pealkiri2"/>
+      </w:pPr>
+      <w:bookmarkStart w:id="13" w:name="_Toc61565756"/>
+      <w:r>
+        <w:t>Home presence first layer</w:t>
+      </w:r>
+      <w:bookmarkEnd w:id="13"/>
+    </w:p>
+    <w:p>
+      <w:pPr>
+        <w:rPr>
+          <w:lang w:val="en-GB"/>
+        </w:rPr>
+      </w:pPr>
+      <w:r>
+        <w:rPr>
+          <w:lang w:val="en-GB"/>
+        </w:rPr>
+        <w:t>Section describing how users presence can be sensed if they are at home at all.</w:t>
+      </w:r>
+      <w:bookmarkStart w:id="14" w:name="_GoBack"/>
+      <w:bookmarkEnd w:id="14"/>
+    </w:p>
+    <w:p>
+      <w:pPr>
+        <w:pStyle w:val="Pealkiri2"/>
+      </w:pPr>
+      <w:bookmarkStart w:id="15" w:name="_Toc61565757"/>
+      <w:r>
+        <w:t>Home presence second layer</w:t>
+      </w:r>
+      <w:bookmarkEnd w:id="15"/>
+    </w:p>
+    <w:p>
+      <w:pPr>
+        <w:rPr>
+          <w:lang w:val="en-GB"/>
+        </w:rPr>
+      </w:pPr>
+    </w:p>
+    <w:p>
+      <w:pPr>
+        <w:pStyle w:val="Pealkiri2"/>
+      </w:pPr>
+      <w:bookmarkStart w:id="16" w:name="_Toc61565758"/>
+      <w:r>
+        <w:t>Problems faced</w:t>
+      </w:r>
+      <w:bookmarkEnd w:id="16"/>
+    </w:p>
+    <w:p/>
+    <w:p>
+      <w:pPr>
+        <w:pStyle w:val="Pealkiri1"/>
+      </w:pPr>
+      <w:bookmarkStart w:id="17" w:name="_Toc61565759"/>
       <w:r>
         <w:lastRenderedPageBreak/>
         <w:t>References</w:t>
       </w:r>
-      <w:bookmarkEnd w:id="8"/>
+      <w:bookmarkEnd w:id="17"/>
     </w:p>
     <w:sdt>
       <w:sdtPr>
@@ -6132,6 +7316,92 @@
     </w:lvl>
   </w:abstractNum>
   <w:abstractNum w:abstractNumId="32" w15:restartNumberingAfterBreak="0">
+    <w:nsid w:val="3E697165"/>
+    <w:multiLevelType w:val="hybridMultilevel"/>
+    <w:tmpl w:val="0C94CE34"/>
+    <w:lvl w:ilvl="0" w:tplc="0409000F">
+      <w:start w:val="1"/>
+      <w:numFmt w:val="decimal"/>
+      <w:lvlText w:val="%1."/>
+      <w:lvlJc w:val="left"/>
+      <w:pPr>
+        <w:ind w:left="720" w:hanging="360"/>
+      </w:pPr>
+    </w:lvl>
+    <w:lvl w:ilvl="1" w:tplc="04250019">
+      <w:start w:val="1"/>
+      <w:numFmt w:val="lowerLetter"/>
+      <w:lvlText w:val="%2."/>
+      <w:lvlJc w:val="left"/>
+      <w:pPr>
+        <w:ind w:left="1440" w:hanging="360"/>
+      </w:pPr>
+    </w:lvl>
+    <w:lvl w:ilvl="2" w:tplc="0425001B" w:tentative="1">
+      <w:start w:val="1"/>
+      <w:numFmt w:val="lowerRoman"/>
+      <w:lvlText w:val="%3."/>
+      <w:lvlJc w:val="right"/>
+      <w:pPr>
+        <w:ind w:left="2160" w:hanging="180"/>
+      </w:pPr>
+    </w:lvl>
+    <w:lvl w:ilvl="3" w:tplc="0425000F" w:tentative="1">
+      <w:start w:val="1"/>
+      <w:numFmt w:val="decimal"/>
+      <w:lvlText w:val="%4."/>
+      <w:lvlJc w:val="left"/>
+      <w:pPr>
+        <w:ind w:left="2880" w:hanging="360"/>
+      </w:pPr>
+    </w:lvl>
+    <w:lvl w:ilvl="4" w:tplc="04250019" w:tentative="1">
+      <w:start w:val="1"/>
+      <w:numFmt w:val="lowerLetter"/>
+      <w:lvlText w:val="%5."/>
+      <w:lvlJc w:val="left"/>
+      <w:pPr>
+        <w:ind w:left="3600" w:hanging="360"/>
+      </w:pPr>
+    </w:lvl>
+    <w:lvl w:ilvl="5" w:tplc="0425001B" w:tentative="1">
+      <w:start w:val="1"/>
+      <w:numFmt w:val="lowerRoman"/>
+      <w:lvlText w:val="%6."/>
+      <w:lvlJc w:val="right"/>
+      <w:pPr>
+        <w:ind w:left="4320" w:hanging="180"/>
+      </w:pPr>
+    </w:lvl>
+    <w:lvl w:ilvl="6" w:tplc="0425000F" w:tentative="1">
+      <w:start w:val="1"/>
+      <w:numFmt w:val="decimal"/>
+      <w:lvlText w:val="%7."/>
+      <w:lvlJc w:val="left"/>
+      <w:pPr>
+        <w:ind w:left="5040" w:hanging="360"/>
+      </w:pPr>
+    </w:lvl>
+    <w:lvl w:ilvl="7" w:tplc="04250019" w:tentative="1">
+      <w:start w:val="1"/>
+      <w:numFmt w:val="lowerLetter"/>
+      <w:lvlText w:val="%8."/>
+      <w:lvlJc w:val="left"/>
+      <w:pPr>
+        <w:ind w:left="5760" w:hanging="360"/>
+      </w:pPr>
+    </w:lvl>
+    <w:lvl w:ilvl="8" w:tplc="0425001B" w:tentative="1">
+      <w:start w:val="1"/>
+      <w:numFmt w:val="lowerRoman"/>
+      <w:lvlText w:val="%9."/>
+      <w:lvlJc w:val="right"/>
+      <w:pPr>
+        <w:ind w:left="6480" w:hanging="180"/>
+      </w:pPr>
+    </w:lvl>
+  </w:abstractNum>
+  <w:abstractNum w:abstractNumId="33" w15:restartNumberingAfterBreak="0">
     <w:nsid w:val="3F09731C"/>
     <w:multiLevelType w:val="hybridMultilevel"/>
     <w:tmpl w:val="04CA2CD0"/>
@@ -6220,7 +7490,7 @@
       </w:pPr>
     </w:lvl>
   </w:abstractNum>
-  <w:abstractNum w:abstractNumId="33" w15:restartNumberingAfterBreak="0">
+  <w:abstractNum w:abstractNumId="34" w15:restartNumberingAfterBreak="0">
     <w:nsid w:val="403F7445"/>
     <w:multiLevelType w:val="hybridMultilevel"/>
     <w:tmpl w:val="DCE6FDC8"/>
@@ -6306,7 +7576,93 @@
       </w:pPr>
     </w:lvl>
   </w:abstractNum>
-  <w:abstractNum w:abstractNumId="34" w15:restartNumberingAfterBreak="0">
+  <w:abstractNum w:abstractNumId="35" w15:restartNumberingAfterBreak="0">
+    <w:nsid w:val="46A44183"/>
+    <w:multiLevelType w:val="hybridMultilevel"/>
+    <w:tmpl w:val="0032E6E0"/>
+    <w:lvl w:ilvl="0" w:tplc="0409000F">
+      <w:start w:val="1"/>
+      <w:numFmt w:val="decimal"/>
+      <w:lvlText w:val="%1."/>
+      <w:lvlJc w:val="left"/>
+      <w:pPr>
+        <w:ind w:left="720" w:hanging="360"/>
+      </w:pPr>
+    </w:lvl>
+    <w:lvl w:ilvl="1" w:tplc="04250019" w:tentative="1">
+      <w:start w:val="1"/>
+      <w:numFmt w:val="lowerLetter"/>
+      <w:lvlText w:val="%2."/>
+      <w:lvlJc w:val="left"/>
+      <w:pPr>
+        <w:ind w:left="1440" w:hanging="360"/>
+      </w:pPr>
+    </w:lvl>
+    <w:lvl w:ilvl="2" w:tplc="0425001B" w:tentative="1">
+      <w:start w:val="1"/>
+      <w:numFmt w:val="lowerRoman"/>
+      <w:lvlText w:val="%3."/>
+      <w:lvlJc w:val="right"/>
+      <w:pPr>
+        <w:ind w:left="2160" w:hanging="180"/>
+      </w:pPr>
+    </w:lvl>
+    <w:lvl w:ilvl="3" w:tplc="0425000F" w:tentative="1">
+      <w:start w:val="1"/>
+      <w:numFmt w:val="decimal"/>
+      <w:lvlText w:val="%4."/>
+      <w:lvlJc w:val="left"/>
+      <w:pPr>
+        <w:ind w:left="2880" w:hanging="360"/>
+      </w:pPr>
+    </w:lvl>
+    <w:lvl w:ilvl="4" w:tplc="04250019" w:tentative="1">
+      <w:start w:val="1"/>
+      <w:numFmt w:val="lowerLetter"/>
+      <w:lvlText w:val="%5."/>
+      <w:lvlJc w:val="left"/>
+      <w:pPr>
+        <w:ind w:left="3600" w:hanging="360"/>
+      </w:pPr>
+    </w:lvl>
+    <w:lvl w:ilvl="5" w:tplc="0425001B" w:tentative="1">
+      <w:start w:val="1"/>
+      <w:numFmt w:val="lowerRoman"/>
+      <w:lvlText w:val="%6."/>
+      <w:lvlJc w:val="right"/>
+      <w:pPr>
+        <w:ind w:left="4320" w:hanging="180"/>
+      </w:pPr>
+    </w:lvl>
+    <w:lvl w:ilvl="6" w:tplc="0425000F" w:tentative="1">
+      <w:start w:val="1"/>
+      <w:numFmt w:val="decimal"/>
+      <w:lvlText w:val="%7."/>
+      <w:lvlJc w:val="left"/>
+      <w:pPr>
+        <w:ind w:left="5040" w:hanging="360"/>
+      </w:pPr>
+    </w:lvl>
+    <w:lvl w:ilvl="7" w:tplc="04250019" w:tentative="1">
+      <w:start w:val="1"/>
+      <w:numFmt w:val="lowerLetter"/>
+      <w:lvlText w:val="%8."/>
+      <w:lvlJc w:val="left"/>
+      <w:pPr>
+        <w:ind w:left="5760" w:hanging="360"/>
+      </w:pPr>
+    </w:lvl>
+    <w:lvl w:ilvl="8" w:tplc="0425001B" w:tentative="1">
+      <w:start w:val="1"/>
+      <w:numFmt w:val="lowerRoman"/>
+      <w:lvlText w:val="%9."/>
+      <w:lvlJc w:val="right"/>
+      <w:pPr>
+        <w:ind w:left="6480" w:hanging="180"/>
+      </w:pPr>
+    </w:lvl>
+  </w:abstractNum>
+  <w:abstractNum w:abstractNumId="36" w15:restartNumberingAfterBreak="0">
     <w:nsid w:val="4B6E6EBE"/>
     <w:multiLevelType w:val="hybridMultilevel"/>
     <w:tmpl w:val="786E9CF4"/>
@@ -6392,7 +7748,7 @@
       </w:pPr>
     </w:lvl>
   </w:abstractNum>
-  <w:abstractNum w:abstractNumId="35" w15:restartNumberingAfterBreak="0">
+  <w:abstractNum w:abstractNumId="37" w15:restartNumberingAfterBreak="0">
     <w:nsid w:val="4DAA4308"/>
     <w:multiLevelType w:val="hybridMultilevel"/>
     <w:tmpl w:val="9E26A2AE"/>
@@ -6481,7 +7837,7 @@
       </w:pPr>
     </w:lvl>
   </w:abstractNum>
-  <w:abstractNum w:abstractNumId="36" w15:restartNumberingAfterBreak="0">
+  <w:abstractNum w:abstractNumId="38" w15:restartNumberingAfterBreak="0">
     <w:nsid w:val="509C23E9"/>
     <w:multiLevelType w:val="hybridMultilevel"/>
     <w:tmpl w:val="F0FEECF6"/>
@@ -6570,7 +7926,7 @@
       </w:pPr>
     </w:lvl>
   </w:abstractNum>
-  <w:abstractNum w:abstractNumId="37" w15:restartNumberingAfterBreak="0">
+  <w:abstractNum w:abstractNumId="39" w15:restartNumberingAfterBreak="0">
     <w:nsid w:val="50E05660"/>
     <w:multiLevelType w:val="hybridMultilevel"/>
     <w:tmpl w:val="791C870E"/>
@@ -6659,7 +8015,7 @@
       </w:pPr>
     </w:lvl>
   </w:abstractNum>
-  <w:abstractNum w:abstractNumId="38" w15:restartNumberingAfterBreak="0">
+  <w:abstractNum w:abstractNumId="40" w15:restartNumberingAfterBreak="0">
     <w:nsid w:val="593808B3"/>
     <w:multiLevelType w:val="multilevel"/>
     <w:tmpl w:val="0425001F"/>
@@ -6745,7 +8101,7 @@
       </w:pPr>
     </w:lvl>
   </w:abstractNum>
-  <w:abstractNum w:abstractNumId="39" w15:restartNumberingAfterBreak="0">
+  <w:abstractNum w:abstractNumId="41" w15:restartNumberingAfterBreak="0">
     <w:nsid w:val="5E1C34C3"/>
     <w:multiLevelType w:val="hybridMultilevel"/>
     <w:tmpl w:val="CB9A4FD8"/>
@@ -6858,7 +8214,7 @@
       </w:rPr>
     </w:lvl>
   </w:abstractNum>
-  <w:abstractNum w:abstractNumId="40" w15:restartNumberingAfterBreak="0">
+  <w:abstractNum w:abstractNumId="42" w15:restartNumberingAfterBreak="0">
     <w:nsid w:val="60141FCB"/>
     <w:multiLevelType w:val="hybridMultilevel"/>
     <w:tmpl w:val="88FCCBCE"/>
@@ -6947,7 +8303,7 @@
       </w:pPr>
     </w:lvl>
   </w:abstractNum>
-  <w:abstractNum w:abstractNumId="41" w15:restartNumberingAfterBreak="0">
+  <w:abstractNum w:abstractNumId="43" w15:restartNumberingAfterBreak="0">
     <w:nsid w:val="61041022"/>
     <w:multiLevelType w:val="hybridMultilevel"/>
     <w:tmpl w:val="84342B80"/>
@@ -7036,7 +8392,7 @@
       </w:pPr>
     </w:lvl>
   </w:abstractNum>
-  <w:abstractNum w:abstractNumId="42" w15:restartNumberingAfterBreak="0">
+  <w:abstractNum w:abstractNumId="44" w15:restartNumberingAfterBreak="0">
     <w:nsid w:val="61B23357"/>
     <w:multiLevelType w:val="hybridMultilevel"/>
     <w:tmpl w:val="029C6922"/>
@@ -7125,7 +8481,7 @@
       </w:pPr>
     </w:lvl>
   </w:abstractNum>
-  <w:abstractNum w:abstractNumId="43" w15:restartNumberingAfterBreak="0">
+  <w:abstractNum w:abstractNumId="45" w15:restartNumberingAfterBreak="0">
     <w:nsid w:val="639F1F2E"/>
     <w:multiLevelType w:val="hybridMultilevel"/>
     <w:tmpl w:val="DD58FF3C"/>
@@ -7238,7 +8594,7 @@
       </w:rPr>
     </w:lvl>
   </w:abstractNum>
-  <w:abstractNum w:abstractNumId="44" w15:restartNumberingAfterBreak="0">
+  <w:abstractNum w:abstractNumId="46" w15:restartNumberingAfterBreak="0">
     <w:nsid w:val="63A872B1"/>
     <w:multiLevelType w:val="hybridMultilevel"/>
     <w:tmpl w:val="91E68A6E"/>
@@ -7327,7 +8683,7 @@
       </w:pPr>
     </w:lvl>
   </w:abstractNum>
-  <w:abstractNum w:abstractNumId="45" w15:restartNumberingAfterBreak="0">
+  <w:abstractNum w:abstractNumId="47" w15:restartNumberingAfterBreak="0">
     <w:nsid w:val="67363D57"/>
     <w:multiLevelType w:val="hybridMultilevel"/>
     <w:tmpl w:val="8D7C43C4"/>
@@ -7416,7 +8772,7 @@
       </w:pPr>
     </w:lvl>
   </w:abstractNum>
-  <w:abstractNum w:abstractNumId="46" w15:restartNumberingAfterBreak="0">
+  <w:abstractNum w:abstractNumId="48" w15:restartNumberingAfterBreak="0">
     <w:nsid w:val="67557FFC"/>
     <w:multiLevelType w:val="hybridMultilevel"/>
     <w:tmpl w:val="128A9D14"/>
@@ -7502,7 +8858,7 @@
       </w:pPr>
     </w:lvl>
   </w:abstractNum>
-  <w:abstractNum w:abstractNumId="47" w15:restartNumberingAfterBreak="0">
+  <w:abstractNum w:abstractNumId="49" w15:restartNumberingAfterBreak="0">
     <w:nsid w:val="67D35AFA"/>
     <w:multiLevelType w:val="multilevel"/>
     <w:tmpl w:val="62663968"/>
@@ -7588,7 +8944,7 @@
       </w:pPr>
     </w:lvl>
   </w:abstractNum>
-  <w:abstractNum w:abstractNumId="48" w15:restartNumberingAfterBreak="0">
+  <w:abstractNum w:abstractNumId="50" w15:restartNumberingAfterBreak="0">
     <w:nsid w:val="6D260BD7"/>
     <w:multiLevelType w:val="hybridMultilevel"/>
     <w:tmpl w:val="C652E276"/>
@@ -7677,7 +9033,7 @@
       </w:pPr>
     </w:lvl>
   </w:abstractNum>
-  <w:abstractNum w:abstractNumId="49" w15:restartNumberingAfterBreak="0">
+  <w:abstractNum w:abstractNumId="51" w15:restartNumberingAfterBreak="0">
     <w:nsid w:val="70DA2D55"/>
     <w:multiLevelType w:val="hybridMultilevel"/>
     <w:tmpl w:val="6DBC41F8"/>
@@ -7766,7 +9122,7 @@
       </w:pPr>
     </w:lvl>
   </w:abstractNum>
-  <w:abstractNum w:abstractNumId="50" w15:restartNumberingAfterBreak="0">
+  <w:abstractNum w:abstractNumId="52" w15:restartNumberingAfterBreak="0">
     <w:nsid w:val="72AC71A7"/>
     <w:multiLevelType w:val="hybridMultilevel"/>
     <w:tmpl w:val="FDD6936E"/>
@@ -7855,7 +9211,7 @@
       </w:pPr>
     </w:lvl>
   </w:abstractNum>
-  <w:abstractNum w:abstractNumId="51" w15:restartNumberingAfterBreak="0">
+  <w:abstractNum w:abstractNumId="53" w15:restartNumberingAfterBreak="0">
     <w:nsid w:val="7BBE0CD0"/>
     <w:multiLevelType w:val="hybridMultilevel"/>
     <w:tmpl w:val="647EA582"/>
@@ -7944,7 +9300,7 @@
       </w:pPr>
     </w:lvl>
   </w:abstractNum>
-  <w:abstractNum w:abstractNumId="52" w15:restartNumberingAfterBreak="0">
+  <w:abstractNum w:abstractNumId="54" w15:restartNumberingAfterBreak="0">
     <w:nsid w:val="7E932608"/>
     <w:multiLevelType w:val="hybridMultilevel"/>
     <w:tmpl w:val="34AE4E5E"/>
@@ -8034,7 +9390,7 @@
     </w:lvl>
   </w:abstractNum>
   <w:num w:numId="1">
-    <w:abstractNumId w:val="38"/>
+    <w:abstractNumId w:val="40"/>
   </w:num>
   <w:num w:numId="2">
     <w:abstractNumId w:val="15"/>
@@ -8112,7 +9468,7 @@
     </w:lvlOverride>
   </w:num>
   <w:num w:numId="9">
-    <w:abstractNumId w:val="47"/>
+    <w:abstractNumId w:val="49"/>
   </w:num>
   <w:num w:numId="10">
     <w:abstractNumId w:val="7"/>
@@ -8214,7 +9570,7 @@
     </w:lvlOverride>
   </w:num>
   <w:num w:numId="16">
-    <w:abstractNumId w:val="47"/>
+    <w:abstractNumId w:val="49"/>
   </w:num>
   <w:num w:numId="17">
     <w:abstractNumId w:val="7"/>
@@ -8271,7 +9627,7 @@
     </w:lvlOverride>
   </w:num>
   <w:num w:numId="26">
-    <w:abstractNumId w:val="33"/>
+    <w:abstractNumId w:val="34"/>
   </w:num>
   <w:num w:numId="27">
     <w:abstractNumId w:val="20"/>
@@ -8310,7 +9666,7 @@
     </w:lvlOverride>
   </w:num>
   <w:num w:numId="30">
-    <w:abstractNumId w:val="47"/>
+    <w:abstractNumId w:val="49"/>
     <w:lvlOverride w:ilvl="0">
       <w:startOverride w:val="1"/>
     </w:lvlOverride>
@@ -8346,13 +9702,13 @@
     <w:abstractNumId w:val="7"/>
   </w:num>
   <w:num w:numId="33">
-    <w:abstractNumId w:val="34"/>
+    <w:abstractNumId w:val="36"/>
   </w:num>
   <w:num w:numId="34">
     <w:abstractNumId w:val="8"/>
   </w:num>
   <w:num w:numId="35">
-    <w:abstractNumId w:val="43"/>
+    <w:abstractNumId w:val="45"/>
   </w:num>
   <w:num w:numId="36">
     <w:abstractNumId w:val="25"/>
@@ -8370,10 +9726,10 @@
     <w:abstractNumId w:val="12"/>
   </w:num>
   <w:num w:numId="41">
-    <w:abstractNumId w:val="48"/>
+    <w:abstractNumId w:val="50"/>
   </w:num>
   <w:num w:numId="42">
-    <w:abstractNumId w:val="39"/>
+    <w:abstractNumId w:val="41"/>
   </w:num>
   <w:num w:numId="43">
     <w:abstractNumId w:val="10"/>
@@ -8382,7 +9738,7 @@
     <w:abstractNumId w:val="18"/>
   </w:num>
   <w:num w:numId="45">
-    <w:abstractNumId w:val="32"/>
+    <w:abstractNumId w:val="33"/>
   </w:num>
   <w:num w:numId="46">
     <w:abstractNumId w:val="27"/>
@@ -8391,13 +9747,13 @@
     <w:abstractNumId w:val="17"/>
   </w:num>
   <w:num w:numId="48">
-    <w:abstractNumId w:val="50"/>
+    <w:abstractNumId w:val="52"/>
   </w:num>
   <w:num w:numId="49">
-    <w:abstractNumId w:val="45"/>
+    <w:abstractNumId w:val="47"/>
   </w:num>
   <w:num w:numId="50">
-    <w:abstractNumId w:val="41"/>
+    <w:abstractNumId w:val="43"/>
   </w:num>
   <w:num w:numId="51">
     <w:abstractNumId w:val="31"/>
@@ -8412,19 +9768,19 @@
     <w:abstractNumId w:val="14"/>
   </w:num>
   <w:num w:numId="55">
-    <w:abstractNumId w:val="51"/>
+    <w:abstractNumId w:val="53"/>
   </w:num>
   <w:num w:numId="56">
     <w:abstractNumId w:val="4"/>
   </w:num>
   <w:num w:numId="57">
-    <w:abstractNumId w:val="42"/>
+    <w:abstractNumId w:val="44"/>
   </w:num>
   <w:num w:numId="58">
     <w:abstractNumId w:val="26"/>
   </w:num>
   <w:num w:numId="59">
-    <w:abstractNumId w:val="49"/>
+    <w:abstractNumId w:val="51"/>
   </w:num>
   <w:num w:numId="60">
     <w:abstractNumId w:val="11"/>
@@ -8433,13 +9789,13 @@
     <w:abstractNumId w:val="29"/>
   </w:num>
   <w:num w:numId="62">
-    <w:abstractNumId w:val="37"/>
+    <w:abstractNumId w:val="39"/>
   </w:num>
   <w:num w:numId="63">
-    <w:abstractNumId w:val="36"/>
+    <w:abstractNumId w:val="38"/>
   </w:num>
   <w:num w:numId="64">
-    <w:abstractNumId w:val="52"/>
+    <w:abstractNumId w:val="54"/>
   </w:num>
   <w:num w:numId="65">
     <w:abstractNumId w:val="23"/>
@@ -8451,10 +9807,10 @@
     <w:abstractNumId w:val="30"/>
   </w:num>
   <w:num w:numId="68">
-    <w:abstractNumId w:val="44"/>
+    <w:abstractNumId w:val="46"/>
   </w:num>
   <w:num w:numId="69">
-    <w:abstractNumId w:val="40"/>
+    <w:abstractNumId w:val="42"/>
   </w:num>
   <w:num w:numId="70">
     <w:abstractNumId w:val="22"/>
@@ -8469,10 +9825,16 @@
     <w:abstractNumId w:val="1"/>
   </w:num>
   <w:num w:numId="74">
-    <w:abstractNumId w:val="35"/>
+    <w:abstractNumId w:val="37"/>
   </w:num>
   <w:num w:numId="75">
-    <w:abstractNumId w:val="46"/>
+    <w:abstractNumId w:val="48"/>
+  </w:num>
+  <w:num w:numId="76">
+    <w:abstractNumId w:val="32"/>
+  </w:num>
+  <w:num w:numId="77">
+    <w:abstractNumId w:val="35"/>
   </w:num>
   <w:numIdMacAtCleanup w:val="70"/>
 </w:numbering>
@@ -8935,7 +10297,6 @@
       </w:numPr>
       <w:suppressAutoHyphens/>
       <w:spacing w:before="200"/>
-      <w:ind w:left="578" w:hanging="578"/>
       <w:outlineLvl w:val="1"/>
     </w:pPr>
     <w:rPr>
@@ -11470,6 +12831,12 @@
 </file>
 
 <file path=customXml/item2.xml><?xml version="1.0" encoding="utf-8"?>
+<p:properties xmlns:p="http://schemas.microsoft.com/office/2006/metadata/properties" xmlns:xsi="http://www.w3.org/2001/XMLSchema-instance" xmlns:pc="http://schemas.microsoft.com/office/infopath/2007/PartnerControls">
+  <documentManagement/>
+</p:properties>
+</file>
+
+<file path=customXml/item3.xml><?xml version="1.0" encoding="utf-8"?>
 <ct:contentTypeSchema xmlns:ct="http://schemas.microsoft.com/office/2006/metadata/contentType" xmlns:ma="http://schemas.microsoft.com/office/2006/metadata/properties/metaAttributes" ct:_="" ma:_="" ma:contentTypeName="Dokument" ma:contentTypeID="0x01010091BDBB838F64C14AAE0F64110D564387" ma:contentTypeVersion="2" ma:contentTypeDescription="Loo uus dokument" ma:contentTypeScope="" ma:versionID="10e8df9ede874fc9bfeda3584589c084">
   <xsd:schema xmlns:xsd="http://www.w3.org/2001/XMLSchema" xmlns:xs="http://www.w3.org/2001/XMLSchema" xmlns:p="http://schemas.microsoft.com/office/2006/metadata/properties" xmlns:ns3="d100ed0d-89e7-4f5b-8537-80cf217ed918" targetNamespace="http://schemas.microsoft.com/office/2006/metadata/properties" ma:root="true" ma:fieldsID="5202071648fa44d7626a194a66055ac4" ns3:_="">
     <xsd:import namespace="d100ed0d-89e7-4f5b-8537-80cf217ed918"/>
@@ -11601,12 +12968,6 @@
 </ct:contentTypeSchema>
 </file>
 
-<file path=customXml/item3.xml><?xml version="1.0" encoding="utf-8"?>
-<p:properties xmlns:p="http://schemas.microsoft.com/office/2006/metadata/properties" xmlns:xsi="http://www.w3.org/2001/XMLSchema-instance" xmlns:pc="http://schemas.microsoft.com/office/infopath/2007/PartnerControls">
-  <documentManagement/>
-</p:properties>
-</file>
-
 <file path=customXml/item4.xml><?xml version="1.0" encoding="utf-8"?>
 <?mso-contentType ?>
 <FormTemplates xmlns="http://schemas.microsoft.com/sharepoint/v3/contenttype/forms">
@@ -11694,6 +13055,22 @@
 </file>
 
 <file path=customXml/itemProps2.xml><?xml version="1.0" encoding="utf-8"?>
+<ds:datastoreItem xmlns:ds="http://schemas.openxmlformats.org/officeDocument/2006/customXml" ds:itemID="{BE55BA76-B604-4284-8768-75A9F3992EF8}">
+  <ds:schemaRefs>
+    <ds:schemaRef ds:uri="http://schemas.microsoft.com/office/2006/documentManagement/types"/>
+    <ds:schemaRef ds:uri="http://purl.org/dc/elements/1.1/"/>
+    <ds:schemaRef ds:uri="http://schemas.microsoft.com/office/infopath/2007/PartnerControls"/>
+    <ds:schemaRef ds:uri="http://purl.org/dc/dcmitype/"/>
+    <ds:schemaRef ds:uri="http://purl.org/dc/terms/"/>
+    <ds:schemaRef ds:uri="http://schemas.microsoft.com/office/2006/metadata/properties"/>
+    <ds:schemaRef ds:uri="http://schemas.openxmlformats.org/package/2006/metadata/core-properties"/>
+    <ds:schemaRef ds:uri="d100ed0d-89e7-4f5b-8537-80cf217ed918"/>
+    <ds:schemaRef ds:uri="http://www.w3.org/XML/1998/namespace"/>
+  </ds:schemaRefs>
+</ds:datastoreItem>
+</file>
+
+<file path=customXml/itemProps3.xml><?xml version="1.0" encoding="utf-8"?>
 <ds:datastoreItem xmlns:ds="http://schemas.openxmlformats.org/officeDocument/2006/customXml" ds:itemID="{3CD8F78B-E915-4734-B4EE-547A8457235C}">
   <ds:schemaRefs>
     <ds:schemaRef ds:uri="http://schemas.microsoft.com/office/2006/metadata/contentType"/>
@@ -11711,22 +13088,6 @@
 </ds:datastoreItem>
 </file>
 
-<file path=customXml/itemProps3.xml><?xml version="1.0" encoding="utf-8"?>
-<ds:datastoreItem xmlns:ds="http://schemas.openxmlformats.org/officeDocument/2006/customXml" ds:itemID="{BE55BA76-B604-4284-8768-75A9F3992EF8}">
-  <ds:schemaRefs>
-    <ds:schemaRef ds:uri="d100ed0d-89e7-4f5b-8537-80cf217ed918"/>
-    <ds:schemaRef ds:uri="http://purl.org/dc/elements/1.1/"/>
-    <ds:schemaRef ds:uri="http://purl.org/dc/dcmitype/"/>
-    <ds:schemaRef ds:uri="http://www.w3.org/XML/1998/namespace"/>
-    <ds:schemaRef ds:uri="http://schemas.microsoft.com/office/2006/metadata/properties"/>
-    <ds:schemaRef ds:uri="http://schemas.microsoft.com/office/2006/documentManagement/types"/>
-    <ds:schemaRef ds:uri="http://schemas.microsoft.com/office/infopath/2007/PartnerControls"/>
-    <ds:schemaRef ds:uri="http://schemas.openxmlformats.org/package/2006/metadata/core-properties"/>
-    <ds:schemaRef ds:uri="http://purl.org/dc/terms/"/>
-  </ds:schemaRefs>
-</ds:datastoreItem>
-</file>
-
 <file path=customXml/itemProps4.xml><?xml version="1.0" encoding="utf-8"?>
 <ds:datastoreItem xmlns:ds="http://schemas.openxmlformats.org/officeDocument/2006/customXml" ds:itemID="{9B7D742D-9F65-4B6D-9CA9-84A3ACE83439}">
   <ds:schemaRefs>
@@ -11736,7 +13097,7 @@
 </file>
 
 <file path=customXml/itemProps5.xml><?xml version="1.0" encoding="utf-8"?>
-<ds:datastoreItem xmlns:ds="http://schemas.openxmlformats.org/officeDocument/2006/customXml" ds:itemID="{CBF29046-4FE8-4ACF-BC08-C364E6D604FF}">
+<ds:datastoreItem xmlns:ds="http://schemas.openxmlformats.org/officeDocument/2006/customXml" ds:itemID="{AFA2DF64-EBBA-492A-BF8D-67A848272A18}">
   <ds:schemaRefs>
     <ds:schemaRef ds:uri="http://schemas.openxmlformats.org/officeDocument/2006/bibliography"/>
   </ds:schemaRefs>

</xml_diff>

<commit_message>
scripts foor rooms presence system and backup of openhab items and rules
</commit_message>
<xml_diff>
--- a/Enrih Sinilaid - Monitoring and controlling smart home appliances using IoT devices mustand.docx
+++ b/Enrih Sinilaid - Monitoring and controlling smart home appliances using IoT devices mustand.docx
@@ -388,18 +388,8 @@
           <w:szCs w:val="28"/>
           <w:lang w:val="en-GB"/>
         </w:rPr>
-        <w:t xml:space="preserve">Chinmaya Kumar </w:t>
-      </w:r>
-      <w:proofErr w:type="spellStart"/>
-      <w:r>
-        <w:rPr>
-          <w:sz w:val="28"/>
-          <w:szCs w:val="28"/>
-          <w:lang w:val="en-GB"/>
-        </w:rPr>
-        <w:t>Dehury</w:t>
-      </w:r>
-      <w:proofErr w:type="spellEnd"/>
+        <w:t>Chinmaya Kumar Dehury</w:t>
+      </w:r>
     </w:p>
     <w:p>
       <w:pPr>
@@ -593,21 +583,7 @@
         <w:rPr>
           <w:lang w:val="en-GB"/>
         </w:rPr>
-        <w:t xml:space="preserve">. This automation will try to control the energy consumption of these smart devices by the user’s location so that if user is not present then some devices could turn off or start using power saving profile. The central system will be hosted by IoT device running </w:t>
-      </w:r>
-      <w:proofErr w:type="spellStart"/>
-      <w:r>
-        <w:rPr>
-          <w:lang w:val="en-GB"/>
-        </w:rPr>
-        <w:t>OpenHab</w:t>
-      </w:r>
-      <w:proofErr w:type="spellEnd"/>
-      <w:r>
-        <w:rPr>
-          <w:lang w:val="en-GB"/>
-        </w:rPr>
-        <w:t xml:space="preserve"> OS.</w:t>
+        <w:t>. This automation will try to control the energy consumption of these smart devices by the user’s location so that if user is not present then some devices could turn off or start using power saving profile. The central system will be hosted by IoT device running OpenHab OS.</w:t>
       </w:r>
     </w:p>
     <w:p>
@@ -650,14 +626,12 @@
               <w:lang w:val="en-GB"/>
             </w:rPr>
           </w:pPr>
-          <w:proofErr w:type="spellStart"/>
           <w:r>
             <w:rPr>
               <w:lang w:val="en-GB"/>
             </w:rPr>
             <w:t>OpenHab</w:t>
           </w:r>
-          <w:proofErr w:type="spellEnd"/>
           <w:r>
             <w:rPr>
               <w:lang w:val="en-GB"/>
@@ -1065,278 +1039,188 @@
           <w:b w:val="0"/>
           <w:lang w:val="et-EE"/>
         </w:rPr>
-        <w:t xml:space="preserve">. See </w:t>
-      </w:r>
-      <w:proofErr w:type="spellStart"/>
+        <w:t>. See kaugjuhtimis</w:t>
+      </w:r>
       <w:r>
         <w:rPr>
           <w:b w:val="0"/>
           <w:lang w:val="et-EE"/>
         </w:rPr>
-        <w:t>kaugjuhtimis</w:t>
+        <w:t>e ja seiramise</w:t>
       </w:r>
       <w:r>
         <w:rPr>
           <w:b w:val="0"/>
           <w:lang w:val="et-EE"/>
         </w:rPr>
-        <w:t>e</w:t>
-      </w:r>
-      <w:proofErr w:type="spellEnd"/>
+        <w:t xml:space="preserve"> võimalus võimaldab välja töötada automaatika, mis võiks veelgi </w:t>
+      </w:r>
       <w:r>
         <w:rPr>
           <w:b w:val="0"/>
           <w:lang w:val="et-EE"/>
         </w:rPr>
-        <w:t xml:space="preserve"> ja seiramise</w:t>
+        <w:t>täiendada</w:t>
       </w:r>
       <w:r>
         <w:rPr>
           <w:b w:val="0"/>
           <w:lang w:val="et-EE"/>
         </w:rPr>
-        <w:t xml:space="preserve"> võimalus võimaldab välja töötada automaatika, mis võiks veelgi </w:t>
-      </w:r>
-      <w:r>
+        <w:t xml:space="preserve"> nende seadmete kasutamist.</w:t>
+      </w:r>
+    </w:p>
+    <w:p>
+      <w:pPr>
+        <w:pStyle w:val="Alapealkiriinfolehel"/>
         <w:rPr>
           <w:b w:val="0"/>
           <w:lang w:val="et-EE"/>
         </w:rPr>
-        <w:t>täiendada</w:t>
-      </w:r>
+      </w:pPr>
       <w:r>
         <w:rPr>
           <w:b w:val="0"/>
           <w:lang w:val="et-EE"/>
         </w:rPr>
-        <w:t xml:space="preserve"> nende seadmete kasutamist.</w:t>
+        <w:t>Selle lõputöö eesmärk oli proovida ühendada erinevad nutikodu seadmed üh</w:t>
+      </w:r>
+      <w:r>
+        <w:rPr>
+          <w:b w:val="0"/>
+          <w:lang w:val="et-EE"/>
+        </w:rPr>
+        <w:t>t</w:t>
+      </w:r>
+      <w:r>
+        <w:rPr>
+          <w:b w:val="0"/>
+          <w:lang w:val="et-EE"/>
+        </w:rPr>
+        <w:t>e kesksüsteemi, mis võimaldaks selle süsteemi kasutajal juhtida ja jälgida nutitelefonide või arvutite abil erinevaid nutika</w:t>
+      </w:r>
+      <w:r>
+        <w:rPr>
+          <w:b w:val="0"/>
+          <w:lang w:val="et-EE"/>
+        </w:rPr>
+        <w:t>id</w:t>
+      </w:r>
+      <w:r>
+        <w:rPr>
+          <w:b w:val="0"/>
+          <w:lang w:val="et-EE"/>
+        </w:rPr>
+        <w:t xml:space="preserve"> kodutehnikat ja -seadmeid. Lisaks on selle lõputöö eesmärk välja töötada ja tutvustada, kuidas neid seadmeid kesksüsteemi</w:t>
+      </w:r>
+      <w:r>
+        <w:rPr>
+          <w:b w:val="0"/>
+          <w:lang w:val="et-EE"/>
+        </w:rPr>
+        <w:t xml:space="preserve"> abil automatiseerida</w:t>
+      </w:r>
+      <w:r>
+        <w:rPr>
+          <w:b w:val="0"/>
+          <w:lang w:val="et-EE"/>
+        </w:rPr>
+        <w:t xml:space="preserve">. See automaatika püüab nende nutiseadmete energiatarbimist kasutaja asukoha järgi </w:t>
+      </w:r>
+      <w:r>
+        <w:rPr>
+          <w:b w:val="0"/>
+          <w:lang w:val="et-EE"/>
+        </w:rPr>
+        <w:t>kohandada</w:t>
+      </w:r>
+      <w:r>
+        <w:rPr>
+          <w:b w:val="0"/>
+          <w:lang w:val="et-EE"/>
+        </w:rPr>
+        <w:t>, nii et kui kasutajat pole kohal, saaksid mõned seadmed välja lülit</w:t>
+      </w:r>
+      <w:r>
+        <w:rPr>
+          <w:b w:val="0"/>
+          <w:lang w:val="et-EE"/>
+        </w:rPr>
+        <w:t>u</w:t>
+      </w:r>
+      <w:r>
+        <w:rPr>
+          <w:b w:val="0"/>
+          <w:lang w:val="et-EE"/>
+        </w:rPr>
+        <w:t>da või hakata energiasäästuprofiili kasutama. Kesk</w:t>
+      </w:r>
+      <w:r>
+        <w:rPr>
+          <w:b w:val="0"/>
+          <w:lang w:val="et-EE"/>
+        </w:rPr>
+        <w:t>ne süsteem hoiustatakse</w:t>
+      </w:r>
+      <w:r>
+        <w:rPr>
+          <w:b w:val="0"/>
+          <w:lang w:val="et-EE"/>
+        </w:rPr>
+        <w:t xml:space="preserve"> IoT-sead</w:t>
+      </w:r>
+      <w:r>
+        <w:rPr>
+          <w:b w:val="0"/>
+          <w:lang w:val="et-EE"/>
+        </w:rPr>
+        <w:t>mel</w:t>
+      </w:r>
+      <w:r>
+        <w:rPr>
+          <w:b w:val="0"/>
+          <w:lang w:val="et-EE"/>
+        </w:rPr>
+        <w:t>, milles töötab OpenHab</w:t>
+      </w:r>
+      <w:r>
+        <w:rPr>
+          <w:b w:val="0"/>
+          <w:lang w:val="et-EE"/>
+        </w:rPr>
+        <w:t xml:space="preserve"> operatsioonisüsteem</w:t>
+      </w:r>
+      <w:r>
+        <w:rPr>
+          <w:b w:val="0"/>
+          <w:lang w:val="et-EE"/>
+        </w:rPr>
+        <w:t>.</w:t>
       </w:r>
     </w:p>
     <w:p>
       <w:pPr>
         <w:pStyle w:val="Alapealkiriinfolehel"/>
         <w:rPr>
-          <w:b w:val="0"/>
           <w:lang w:val="et-EE"/>
         </w:rPr>
       </w:pPr>
       <w:r>
         <w:rPr>
-          <w:b w:val="0"/>
           <w:lang w:val="et-EE"/>
         </w:rPr>
-        <w:t>Selle lõputöö eesmärk oli proovida ühendada erinevad nutikodu seadmed üh</w:t>
-      </w:r>
-      <w:r>
-        <w:rPr>
-          <w:b w:val="0"/>
+        <w:t>Märksõnad</w:t>
+      </w:r>
+      <w:r>
+        <w:rPr>
           <w:lang w:val="et-EE"/>
         </w:rPr>
-        <w:t>t</w:t>
-      </w:r>
-      <w:r>
-        <w:rPr>
-          <w:b w:val="0"/>
-          <w:lang w:val="et-EE"/>
-        </w:rPr>
-        <w:t xml:space="preserve">e </w:t>
-      </w:r>
-      <w:proofErr w:type="spellStart"/>
-      <w:r>
-        <w:rPr>
-          <w:b w:val="0"/>
-          <w:lang w:val="et-EE"/>
-        </w:rPr>
-        <w:t>kesksüsteemi</w:t>
-      </w:r>
-      <w:proofErr w:type="spellEnd"/>
-      <w:r>
-        <w:rPr>
-          <w:b w:val="0"/>
-          <w:lang w:val="et-EE"/>
-        </w:rPr>
-        <w:t>, mis võimaldaks selle süsteemi kasutajal juhtida ja jälgida nutitelefonide või arvutite abil erinevaid nutika</w:t>
-      </w:r>
-      <w:r>
-        <w:rPr>
-          <w:b w:val="0"/>
-          <w:lang w:val="et-EE"/>
-        </w:rPr>
-        <w:t>id</w:t>
-      </w:r>
-      <w:r>
-        <w:rPr>
-          <w:b w:val="0"/>
-          <w:lang w:val="et-EE"/>
-        </w:rPr>
-        <w:t xml:space="preserve"> kodutehnikat ja -seadmeid. Lisaks on selle lõputöö eesmärk välja töötada ja tutvustada, kuidas neid seadmeid </w:t>
-      </w:r>
-      <w:proofErr w:type="spellStart"/>
-      <w:r>
-        <w:rPr>
-          <w:b w:val="0"/>
-          <w:lang w:val="et-EE"/>
-        </w:rPr>
-        <w:t>kesksüsteemi</w:t>
-      </w:r>
-      <w:proofErr w:type="spellEnd"/>
-      <w:r>
-        <w:rPr>
-          <w:b w:val="0"/>
-          <w:lang w:val="et-EE"/>
-        </w:rPr>
-        <w:t xml:space="preserve"> abil automatiseerida</w:t>
-      </w:r>
-      <w:r>
-        <w:rPr>
-          <w:b w:val="0"/>
-          <w:lang w:val="et-EE"/>
-        </w:rPr>
-        <w:t xml:space="preserve">. See automaatika püüab nende nutiseadmete energiatarbimist kasutaja asukoha järgi </w:t>
-      </w:r>
-      <w:r>
-        <w:rPr>
-          <w:b w:val="0"/>
-          <w:lang w:val="et-EE"/>
-        </w:rPr>
-        <w:t>kohandada</w:t>
-      </w:r>
-      <w:r>
-        <w:rPr>
-          <w:b w:val="0"/>
-          <w:lang w:val="et-EE"/>
-        </w:rPr>
-        <w:t>, nii et kui kasutajat pole kohal, saaksid mõned seadmed välja lülit</w:t>
-      </w:r>
-      <w:r>
-        <w:rPr>
-          <w:b w:val="0"/>
-          <w:lang w:val="et-EE"/>
-        </w:rPr>
-        <w:t>u</w:t>
-      </w:r>
-      <w:r>
-        <w:rPr>
-          <w:b w:val="0"/>
-          <w:lang w:val="et-EE"/>
-        </w:rPr>
-        <w:t>da või hakata energiasäästuprofiili kasutama. Kesk</w:t>
-      </w:r>
-      <w:r>
-        <w:rPr>
-          <w:b w:val="0"/>
-          <w:lang w:val="et-EE"/>
-        </w:rPr>
-        <w:t>ne süsteem hoiustatakse</w:t>
-      </w:r>
-      <w:r>
-        <w:rPr>
-          <w:b w:val="0"/>
-          <w:lang w:val="et-EE"/>
-        </w:rPr>
-        <w:t xml:space="preserve"> </w:t>
-      </w:r>
-      <w:proofErr w:type="spellStart"/>
-      <w:r>
-        <w:rPr>
-          <w:b w:val="0"/>
-          <w:lang w:val="et-EE"/>
-        </w:rPr>
-        <w:t>IoT</w:t>
-      </w:r>
-      <w:proofErr w:type="spellEnd"/>
-      <w:r>
-        <w:rPr>
-          <w:b w:val="0"/>
-          <w:lang w:val="et-EE"/>
-        </w:rPr>
-        <w:t>-sead</w:t>
-      </w:r>
-      <w:r>
-        <w:rPr>
-          <w:b w:val="0"/>
-          <w:lang w:val="et-EE"/>
-        </w:rPr>
-        <w:t>mel</w:t>
-      </w:r>
-      <w:r>
-        <w:rPr>
-          <w:b w:val="0"/>
-          <w:lang w:val="et-EE"/>
-        </w:rPr>
-        <w:t xml:space="preserve">, milles töötab </w:t>
-      </w:r>
-      <w:proofErr w:type="spellStart"/>
-      <w:r>
-        <w:rPr>
-          <w:b w:val="0"/>
-          <w:lang w:val="et-EE"/>
-        </w:rPr>
-        <w:t>OpenHab</w:t>
-      </w:r>
-      <w:proofErr w:type="spellEnd"/>
-      <w:r>
-        <w:rPr>
-          <w:b w:val="0"/>
-          <w:lang w:val="et-EE"/>
-        </w:rPr>
-        <w:t xml:space="preserve"> operatsioonisüsteem</w:t>
-      </w:r>
-      <w:r>
-        <w:rPr>
-          <w:b w:val="0"/>
-          <w:lang w:val="et-EE"/>
-        </w:rPr>
-        <w:t>.</w:t>
+        <w:t>:</w:t>
       </w:r>
     </w:p>
     <w:p>
-      <w:pPr>
-        <w:pStyle w:val="Alapealkiriinfolehel"/>
-        <w:rPr>
-          <w:lang w:val="et-EE"/>
-        </w:rPr>
-      </w:pPr>
-      <w:r>
-        <w:rPr>
-          <w:lang w:val="et-EE"/>
-        </w:rPr>
-        <w:t>Märksõnad</w:t>
-      </w:r>
-      <w:r>
-        <w:rPr>
-          <w:lang w:val="et-EE"/>
-        </w:rPr>
-        <w:t>:</w:t>
-      </w:r>
-    </w:p>
-    <w:p>
-      <w:r>
-        <w:t xml:space="preserve">Kaugjuhtimine, seiramine, </w:t>
-      </w:r>
-      <w:proofErr w:type="spellStart"/>
-      <w:r>
-        <w:t>OpenHab</w:t>
-      </w:r>
-      <w:proofErr w:type="spellEnd"/>
-      <w:r>
-        <w:t xml:space="preserve">, </w:t>
-      </w:r>
-      <w:proofErr w:type="spellStart"/>
-      <w:r>
-        <w:t>IoT</w:t>
-      </w:r>
-      <w:proofErr w:type="spellEnd"/>
-      <w:r>
-        <w:t xml:space="preserve">, nutiseadmed, targa kodu süsteemid ja seadmed, </w:t>
-      </w:r>
-      <w:proofErr w:type="spellStart"/>
-      <w:r>
-        <w:t>kesksüsteem</w:t>
-      </w:r>
-      <w:proofErr w:type="spellEnd"/>
-      <w:r>
-        <w:t>, operatsioonisüsteem</w:t>
+      <w:r>
+        <w:t>Kaugjuhtimine, seiramine, OpenHab, IoT, nutiseadmed, targa kodu süsteemid ja seadmed, kesksüsteem, operatsioonisüsteem</w:t>
       </w:r>
     </w:p>
     <w:p>
@@ -2694,15 +2578,7 @@
     </w:p>
     <w:p>
       <w:r>
-        <w:t>Globaalse turu analüüse pakkuv ettevõte „</w:t>
-      </w:r>
-      <w:proofErr w:type="spellStart"/>
-      <w:r>
-        <w:t>Adroid</w:t>
-      </w:r>
-      <w:proofErr w:type="spellEnd"/>
-      <w:r>
-        <w:t xml:space="preserve"> Market Research“ asjade interneti ja targa kodu süsteemide analüüsis </w:t>
+        <w:t xml:space="preserve">Globaalse turu analüüse pakkuv ettevõte „Adroid Market Research“ asjade interneti ja targa kodu süsteemide analüüsis </w:t>
       </w:r>
       <w:sdt>
         <w:sdtPr>
@@ -2802,15 +2678,7 @@
         <w:t>. Lisaks sellele tutvustatakse selles etapis ka kasuta</w:t>
       </w:r>
       <w:r>
-        <w:t xml:space="preserve">tavat </w:t>
-      </w:r>
-      <w:proofErr w:type="spellStart"/>
-      <w:r>
-        <w:t>OpenHab</w:t>
-      </w:r>
-      <w:proofErr w:type="spellEnd"/>
-      <w:r>
-        <w:t xml:space="preserve"> süsteemi ja selgitatakse miks kasutatakse just seda ja mis eelise see annab võrreldes teiste </w:t>
+        <w:t xml:space="preserve">tavat OpenHab süsteemi ja selgitatakse miks kasutatakse just seda ja mis eelise see annab võrreldes teiste </w:t>
       </w:r>
       <w:r>
         <w:t>lahendustega.</w:t>
@@ -3037,7 +2905,6 @@
         </w:rPr>
         <w:t xml:space="preserve">will be </w:t>
       </w:r>
-      <w:proofErr w:type="spellStart"/>
       <w:r>
         <w:rPr>
           <w:lang w:val="en-GB"/>
@@ -3060,14 +2927,7 @@
         <w:rPr>
           <w:lang w:val="en-GB"/>
         </w:rPr>
-        <w:t>ian</w:t>
-      </w:r>
-      <w:proofErr w:type="spellEnd"/>
-      <w:r>
-        <w:rPr>
-          <w:lang w:val="en-GB"/>
-        </w:rPr>
-        <w:t>.</w:t>
+        <w:t>ian.</w:t>
       </w:r>
     </w:p>
     <w:p>
@@ -3221,21 +3081,7 @@
         <w:rPr>
           <w:lang w:val="en-GB"/>
         </w:rPr>
-        <w:t xml:space="preserve">Other than </w:t>
-      </w:r>
-      <w:proofErr w:type="gramStart"/>
-      <w:r>
-        <w:rPr>
-          <w:lang w:val="en-GB"/>
-        </w:rPr>
-        <w:t>that</w:t>
-      </w:r>
-      <w:proofErr w:type="gramEnd"/>
-      <w:r>
-        <w:rPr>
-          <w:lang w:val="en-GB"/>
-        </w:rPr>
-        <w:t xml:space="preserve"> there are no other differences between three models</w:t>
+        <w:t>Other than that there are no other differences between three models</w:t>
       </w:r>
       <w:r>
         <w:rPr>
@@ -3254,35 +3100,13 @@
         <w:rPr>
           <w:lang w:val="en-GB"/>
         </w:rPr>
-        <w:t xml:space="preserve">On </w:t>
-      </w:r>
-      <w:proofErr w:type="spellStart"/>
-      <w:r>
-        <w:rPr>
-          <w:lang w:val="en-GB"/>
-        </w:rPr>
-        <w:t>openHABs</w:t>
-      </w:r>
-      <w:proofErr w:type="spellEnd"/>
-      <w:r>
-        <w:rPr>
-          <w:lang w:val="en-GB"/>
-        </w:rPr>
-        <w:t xml:space="preserve"> </w:t>
-      </w:r>
-      <w:proofErr w:type="spellStart"/>
-      <w:r>
-        <w:rPr>
-          <w:lang w:val="en-GB"/>
-        </w:rPr>
-        <w:t>openHABian</w:t>
-      </w:r>
-      <w:proofErr w:type="spellEnd"/>
-      <w:r>
-        <w:rPr>
-          <w:lang w:val="en-GB"/>
-        </w:rPr>
-        <w:t xml:space="preserve"> page</w:t>
+        <w:t xml:space="preserve">On openHABs </w:t>
+      </w:r>
+      <w:r>
+        <w:rPr>
+          <w:lang w:val="en-GB"/>
+        </w:rPr>
+        <w:t>openHABian page</w:t>
       </w:r>
       <w:r>
         <w:rPr>
@@ -3345,21 +3169,73 @@
         <w:rPr>
           <w:lang w:val="en-GB"/>
         </w:rPr>
+        <w:t xml:space="preserve"> openHabian as</w:t>
+      </w:r>
+      <w:r>
+        <w:rPr>
+          <w:lang w:val="en-GB"/>
+        </w:rPr>
         <w:t xml:space="preserve"> </w:t>
       </w:r>
-      <w:proofErr w:type="spellStart"/>
-      <w:r>
-        <w:rPr>
-          <w:lang w:val="en-GB"/>
-        </w:rPr>
-        <w:t>openHabian</w:t>
-      </w:r>
-      <w:proofErr w:type="spellEnd"/>
-      <w:r>
-        <w:rPr>
-          <w:lang w:val="en-GB"/>
-        </w:rPr>
-        <w:t xml:space="preserve"> as</w:t>
+      <w:r>
+        <w:rPr>
+          <w:lang w:val="en-GB"/>
+        </w:rPr>
+        <w:t>Raspberry Pi friendly openHAB</w:t>
+      </w:r>
+      <w:r>
+        <w:rPr>
+          <w:lang w:val="en-GB"/>
+        </w:rPr>
+        <w:t xml:space="preserve"> setup</w:t>
+      </w:r>
+      <w:r>
+        <w:rPr>
+          <w:lang w:val="en-GB"/>
+        </w:rPr>
+        <w:t xml:space="preserve"> w</w:t>
+      </w:r>
+      <w:r>
+        <w:rPr>
+          <w:lang w:val="en-GB"/>
+        </w:rPr>
+        <w:t>hich will</w:t>
+      </w:r>
+      <w:r>
+        <w:rPr>
+          <w:lang w:val="en-GB"/>
+        </w:rPr>
+        <w:t xml:space="preserve"> let users easily setup </w:t>
+      </w:r>
+      <w:r>
+        <w:rPr>
+          <w:lang w:val="en-GB"/>
+        </w:rPr>
+        <w:t xml:space="preserve">their openHAB based project </w:t>
+      </w:r>
+      <w:r>
+        <w:rPr>
+          <w:lang w:val="en-GB"/>
+        </w:rPr>
+        <w:t>quickly whilst</w:t>
+      </w:r>
+      <w:r>
+        <w:rPr>
+          <w:lang w:val="en-GB"/>
+        </w:rPr>
+        <w:t xml:space="preserve"> also</w:t>
+      </w:r>
+      <w:r>
+        <w:rPr>
+          <w:lang w:val="en-GB"/>
+        </w:rPr>
+        <w:t xml:space="preserve"> including </w:t>
+      </w:r>
+      <w:r>
+        <w:rPr>
+          <w:lang w:val="en-GB"/>
+        </w:rPr>
+        <w:t>preparations of running</w:t>
       </w:r>
       <w:r>
         <w:rPr>
@@ -3371,61 +3247,25 @@
         <w:rPr>
           <w:lang w:val="en-GB"/>
         </w:rPr>
-        <w:t>Raspberry Pi friendly openHAB</w:t>
-      </w:r>
-      <w:r>
-        <w:rPr>
-          <w:lang w:val="en-GB"/>
-        </w:rPr>
-        <w:t xml:space="preserve"> setup</w:t>
-      </w:r>
-      <w:r>
-        <w:rPr>
-          <w:lang w:val="en-GB"/>
-        </w:rPr>
-        <w:t xml:space="preserve"> w</w:t>
-      </w:r>
-      <w:r>
-        <w:rPr>
-          <w:lang w:val="en-GB"/>
-        </w:rPr>
-        <w:t>hich will</w:t>
-      </w:r>
-      <w:r>
-        <w:rPr>
-          <w:lang w:val="en-GB"/>
-        </w:rPr>
-        <w:t xml:space="preserve"> let users easily setup </w:t>
-      </w:r>
-      <w:r>
-        <w:rPr>
-          <w:lang w:val="en-GB"/>
-        </w:rPr>
-        <w:t xml:space="preserve">their openHAB based project </w:t>
-      </w:r>
-      <w:r>
-        <w:rPr>
-          <w:lang w:val="en-GB"/>
-        </w:rPr>
-        <w:t>quickly whilst</w:t>
-      </w:r>
-      <w:r>
-        <w:rPr>
-          <w:lang w:val="en-GB"/>
-        </w:rPr>
-        <w:t xml:space="preserve"> also</w:t>
-      </w:r>
-      <w:r>
-        <w:rPr>
-          <w:lang w:val="en-GB"/>
-        </w:rPr>
-        <w:t xml:space="preserve"> including </w:t>
-      </w:r>
-      <w:r>
-        <w:rPr>
-          <w:lang w:val="en-GB"/>
-        </w:rPr>
-        <w:t>preparations of running</w:t>
+        <w:t>image</w:t>
+      </w:r>
+      <w:r>
+        <w:rPr>
+          <w:lang w:val="en-GB"/>
+        </w:rPr>
+        <w:t xml:space="preserve"> on Raspberry Pi </w:t>
+      </w:r>
+      <w:r>
+        <w:rPr>
+          <w:lang w:val="en-GB"/>
+        </w:rPr>
+        <w:t>and</w:t>
+      </w:r>
+      <w:r>
+        <w:rPr>
+          <w:lang w:val="en-GB"/>
+        </w:rPr>
+        <w:t xml:space="preserve"> necessary tools for getting started.</w:t>
       </w:r>
       <w:r>
         <w:rPr>
@@ -3437,57 +3277,13 @@
         <w:rPr>
           <w:lang w:val="en-GB"/>
         </w:rPr>
-        <w:t>image</w:t>
-      </w:r>
-      <w:r>
-        <w:rPr>
-          <w:lang w:val="en-GB"/>
-        </w:rPr>
-        <w:t xml:space="preserve"> on Raspberry Pi </w:t>
-      </w:r>
-      <w:r>
-        <w:rPr>
-          <w:lang w:val="en-GB"/>
-        </w:rPr>
-        <w:t>and</w:t>
-      </w:r>
-      <w:r>
-        <w:rPr>
-          <w:lang w:val="en-GB"/>
-        </w:rPr>
-        <w:t xml:space="preserve"> necessary tools for getting started.</w:t>
-      </w:r>
-      <w:r>
-        <w:rPr>
-          <w:lang w:val="en-GB"/>
-        </w:rPr>
-        <w:t xml:space="preserve"> </w:t>
-      </w:r>
-      <w:r>
-        <w:rPr>
-          <w:lang w:val="en-GB"/>
-        </w:rPr>
         <w:t xml:space="preserve">On that page </w:t>
       </w:r>
       <w:r>
         <w:rPr>
           <w:lang w:val="en-GB"/>
         </w:rPr>
-        <w:t xml:space="preserve">they also include all the features that </w:t>
-      </w:r>
-      <w:proofErr w:type="spellStart"/>
-      <w:r>
-        <w:rPr>
-          <w:lang w:val="en-GB"/>
-        </w:rPr>
-        <w:t>openHABian</w:t>
-      </w:r>
-      <w:proofErr w:type="spellEnd"/>
-      <w:r>
-        <w:rPr>
-          <w:lang w:val="en-GB"/>
-        </w:rPr>
-        <w:t xml:space="preserve"> has</w:t>
+        <w:t>they also include all the features that openHABian has</w:t>
       </w:r>
       <w:r>
         <w:rPr>
@@ -3495,19 +3291,11 @@
         </w:rPr>
         <w:t xml:space="preserve"> of which most important are </w:t>
       </w:r>
-      <w:proofErr w:type="spellStart"/>
-      <w:r>
-        <w:rPr>
-          <w:lang w:val="en-GB"/>
-        </w:rPr>
-        <w:t>Mosquitto</w:t>
-      </w:r>
-      <w:proofErr w:type="spellEnd"/>
-      <w:r>
-        <w:rPr>
-          <w:lang w:val="en-GB"/>
-        </w:rPr>
-        <w:t xml:space="preserve"> </w:t>
+      <w:r>
+        <w:rPr>
+          <w:lang w:val="en-GB"/>
+        </w:rPr>
+        <w:t xml:space="preserve">Mosquitto </w:t>
       </w:r>
       <w:r>
         <w:rPr>
@@ -3777,21 +3565,7 @@
           <w:lang w:val="en-GB"/>
         </w:rPr>
         <w:lastRenderedPageBreak/>
-        <w:t xml:space="preserve">Connectivity issue to </w:t>
-      </w:r>
-      <w:proofErr w:type="spellStart"/>
-      <w:r>
-        <w:rPr>
-          <w:lang w:val="en-GB"/>
-        </w:rPr>
-        <w:t>wifi</w:t>
-      </w:r>
-      <w:proofErr w:type="spellEnd"/>
-      <w:r>
-        <w:rPr>
-          <w:lang w:val="en-GB"/>
-        </w:rPr>
-        <w:t xml:space="preserve"> (hub not connecting via WIFI when connection to router lost sometimes)</w:t>
+        <w:t>Connectivity issue to wifi (hub not connecting via WIFI when connection to router lost sometimes)</w:t>
       </w:r>
     </w:p>
     <w:p>
@@ -3879,21 +3653,7 @@
         <w:rPr>
           <w:lang w:val="en-GB"/>
         </w:rPr>
-        <w:t xml:space="preserve">The idea of this thesis was to build a home automation system that is energy efficient. To achieve this the system is built to have presence system for users. By doing so devices can be turned off, on or to lower energy profile by monitoring user’s location to them. For </w:t>
-      </w:r>
-      <w:proofErr w:type="gramStart"/>
-      <w:r>
-        <w:rPr>
-          <w:lang w:val="en-GB"/>
-        </w:rPr>
-        <w:t>example</w:t>
-      </w:r>
-      <w:proofErr w:type="gramEnd"/>
-      <w:r>
-        <w:rPr>
-          <w:lang w:val="en-GB"/>
-        </w:rPr>
-        <w:t xml:space="preserve"> if there are no users in a certain room then lights and even media devices can be turned off.</w:t>
+        <w:t>The idea of this thesis was to build a home automation system that is energy efficient. To achieve this the system is built to have presence system for users. By doing so devices can be turned off, on or to lower energy profile by monitoring user’s location to them. For example if there are no users in a certain room then lights and even media devices can be turned off.</w:t>
       </w:r>
     </w:p>
     <w:p>
@@ -3918,37 +3678,71 @@
         </w:rPr>
         <w:t>Section describing how users presence can be sensed if they are at home at all.</w:t>
       </w:r>
-      <w:bookmarkStart w:id="14" w:name="_GoBack"/>
+    </w:p>
+    <w:p>
+      <w:pPr>
+        <w:pStyle w:val="Pealkiri2"/>
+      </w:pPr>
+      <w:bookmarkStart w:id="14" w:name="_Toc61565757"/>
+      <w:r>
+        <w:t>Home presence second layer</w:t>
+      </w:r>
       <w:bookmarkEnd w:id="14"/>
     </w:p>
     <w:p>
       <w:pPr>
+        <w:rPr>
+          <w:lang w:val="en-GB"/>
+        </w:rPr>
+      </w:pPr>
+      <w:r>
+        <w:rPr>
+          <w:lang w:val="en-GB"/>
+        </w:rPr>
+        <w:t>Section describing how user can be sensed by room basis.</w:t>
+      </w:r>
+    </w:p>
+    <w:p>
+      <w:pPr>
         <w:pStyle w:val="Pealkiri2"/>
       </w:pPr>
-      <w:bookmarkStart w:id="15" w:name="_Toc61565757"/>
-      <w:r>
-        <w:t>Home presence second layer</w:t>
+      <w:bookmarkStart w:id="15" w:name="_Toc61565758"/>
+      <w:r>
+        <w:t>Problems faced</w:t>
       </w:r>
       <w:bookmarkEnd w:id="15"/>
     </w:p>
     <w:p>
       <w:pPr>
-        <w:rPr>
-          <w:lang w:val="en-GB"/>
-        </w:rPr>
-      </w:pPr>
+        <w:pStyle w:val="Loendilik"/>
+        <w:numPr>
+          <w:ilvl w:val="0"/>
+          <w:numId w:val="78"/>
+        </w:numPr>
+        <w:rPr>
+          <w:lang w:val="en-GB"/>
+        </w:rPr>
+      </w:pPr>
+      <w:r>
+        <w:rPr>
+          <w:lang w:val="en-GB"/>
+        </w:rPr>
+        <w:t>Issues faced with Bluetooth(setting up PI0s and Bluetooth broadcasting by devices</w:t>
+      </w:r>
+      <w:bookmarkStart w:id="16" w:name="_GoBack"/>
+      <w:bookmarkEnd w:id="16"/>
+      <w:r>
+        <w:rPr>
+          <w:lang w:val="en-GB"/>
+        </w:rPr>
+        <w:t>)</w:t>
+      </w:r>
     </w:p>
     <w:p>
       <w:pPr>
-        <w:pStyle w:val="Pealkiri2"/>
-      </w:pPr>
-      <w:bookmarkStart w:id="16" w:name="_Toc61565758"/>
-      <w:r>
-        <w:t>Problems faced</w:t>
-      </w:r>
-      <w:bookmarkEnd w:id="16"/>
+        <w:pStyle w:val="Pealkiri1"/>
+      </w:pPr>
     </w:p>
-    <w:p/>
     <w:p>
       <w:pPr>
         <w:pStyle w:val="Pealkiri1"/>
@@ -8773,6 +8567,92 @@
     </w:lvl>
   </w:abstractNum>
   <w:abstractNum w:abstractNumId="48" w15:restartNumberingAfterBreak="0">
+    <w:nsid w:val="674E62D6"/>
+    <w:multiLevelType w:val="hybridMultilevel"/>
+    <w:tmpl w:val="E050083E"/>
+    <w:lvl w:ilvl="0" w:tplc="0409000F">
+      <w:start w:val="1"/>
+      <w:numFmt w:val="decimal"/>
+      <w:lvlText w:val="%1."/>
+      <w:lvlJc w:val="left"/>
+      <w:pPr>
+        <w:ind w:left="720" w:hanging="360"/>
+      </w:pPr>
+    </w:lvl>
+    <w:lvl w:ilvl="1" w:tplc="04250019" w:tentative="1">
+      <w:start w:val="1"/>
+      <w:numFmt w:val="lowerLetter"/>
+      <w:lvlText w:val="%2."/>
+      <w:lvlJc w:val="left"/>
+      <w:pPr>
+        <w:ind w:left="1440" w:hanging="360"/>
+      </w:pPr>
+    </w:lvl>
+    <w:lvl w:ilvl="2" w:tplc="0425001B" w:tentative="1">
+      <w:start w:val="1"/>
+      <w:numFmt w:val="lowerRoman"/>
+      <w:lvlText w:val="%3."/>
+      <w:lvlJc w:val="right"/>
+      <w:pPr>
+        <w:ind w:left="2160" w:hanging="180"/>
+      </w:pPr>
+    </w:lvl>
+    <w:lvl w:ilvl="3" w:tplc="0425000F" w:tentative="1">
+      <w:start w:val="1"/>
+      <w:numFmt w:val="decimal"/>
+      <w:lvlText w:val="%4."/>
+      <w:lvlJc w:val="left"/>
+      <w:pPr>
+        <w:ind w:left="2880" w:hanging="360"/>
+      </w:pPr>
+    </w:lvl>
+    <w:lvl w:ilvl="4" w:tplc="04250019" w:tentative="1">
+      <w:start w:val="1"/>
+      <w:numFmt w:val="lowerLetter"/>
+      <w:lvlText w:val="%5."/>
+      <w:lvlJc w:val="left"/>
+      <w:pPr>
+        <w:ind w:left="3600" w:hanging="360"/>
+      </w:pPr>
+    </w:lvl>
+    <w:lvl w:ilvl="5" w:tplc="0425001B" w:tentative="1">
+      <w:start w:val="1"/>
+      <w:numFmt w:val="lowerRoman"/>
+      <w:lvlText w:val="%6."/>
+      <w:lvlJc w:val="right"/>
+      <w:pPr>
+        <w:ind w:left="4320" w:hanging="180"/>
+      </w:pPr>
+    </w:lvl>
+    <w:lvl w:ilvl="6" w:tplc="0425000F" w:tentative="1">
+      <w:start w:val="1"/>
+      <w:numFmt w:val="decimal"/>
+      <w:lvlText w:val="%7."/>
+      <w:lvlJc w:val="left"/>
+      <w:pPr>
+        <w:ind w:left="5040" w:hanging="360"/>
+      </w:pPr>
+    </w:lvl>
+    <w:lvl w:ilvl="7" w:tplc="04250019" w:tentative="1">
+      <w:start w:val="1"/>
+      <w:numFmt w:val="lowerLetter"/>
+      <w:lvlText w:val="%8."/>
+      <w:lvlJc w:val="left"/>
+      <w:pPr>
+        <w:ind w:left="5760" w:hanging="360"/>
+      </w:pPr>
+    </w:lvl>
+    <w:lvl w:ilvl="8" w:tplc="0425001B" w:tentative="1">
+      <w:start w:val="1"/>
+      <w:numFmt w:val="lowerRoman"/>
+      <w:lvlText w:val="%9."/>
+      <w:lvlJc w:val="right"/>
+      <w:pPr>
+        <w:ind w:left="6480" w:hanging="180"/>
+      </w:pPr>
+    </w:lvl>
+  </w:abstractNum>
+  <w:abstractNum w:abstractNumId="49" w15:restartNumberingAfterBreak="0">
     <w:nsid w:val="67557FFC"/>
     <w:multiLevelType w:val="hybridMultilevel"/>
     <w:tmpl w:val="128A9D14"/>
@@ -8858,7 +8738,7 @@
       </w:pPr>
     </w:lvl>
   </w:abstractNum>
-  <w:abstractNum w:abstractNumId="49" w15:restartNumberingAfterBreak="0">
+  <w:abstractNum w:abstractNumId="50" w15:restartNumberingAfterBreak="0">
     <w:nsid w:val="67D35AFA"/>
     <w:multiLevelType w:val="multilevel"/>
     <w:tmpl w:val="62663968"/>
@@ -8944,7 +8824,7 @@
       </w:pPr>
     </w:lvl>
   </w:abstractNum>
-  <w:abstractNum w:abstractNumId="50" w15:restartNumberingAfterBreak="0">
+  <w:abstractNum w:abstractNumId="51" w15:restartNumberingAfterBreak="0">
     <w:nsid w:val="6D260BD7"/>
     <w:multiLevelType w:val="hybridMultilevel"/>
     <w:tmpl w:val="C652E276"/>
@@ -9033,7 +8913,7 @@
       </w:pPr>
     </w:lvl>
   </w:abstractNum>
-  <w:abstractNum w:abstractNumId="51" w15:restartNumberingAfterBreak="0">
+  <w:abstractNum w:abstractNumId="52" w15:restartNumberingAfterBreak="0">
     <w:nsid w:val="70DA2D55"/>
     <w:multiLevelType w:val="hybridMultilevel"/>
     <w:tmpl w:val="6DBC41F8"/>
@@ -9122,7 +9002,7 @@
       </w:pPr>
     </w:lvl>
   </w:abstractNum>
-  <w:abstractNum w:abstractNumId="52" w15:restartNumberingAfterBreak="0">
+  <w:abstractNum w:abstractNumId="53" w15:restartNumberingAfterBreak="0">
     <w:nsid w:val="72AC71A7"/>
     <w:multiLevelType w:val="hybridMultilevel"/>
     <w:tmpl w:val="FDD6936E"/>
@@ -9211,7 +9091,7 @@
       </w:pPr>
     </w:lvl>
   </w:abstractNum>
-  <w:abstractNum w:abstractNumId="53" w15:restartNumberingAfterBreak="0">
+  <w:abstractNum w:abstractNumId="54" w15:restartNumberingAfterBreak="0">
     <w:nsid w:val="7BBE0CD0"/>
     <w:multiLevelType w:val="hybridMultilevel"/>
     <w:tmpl w:val="647EA582"/>
@@ -9300,7 +9180,7 @@
       </w:pPr>
     </w:lvl>
   </w:abstractNum>
-  <w:abstractNum w:abstractNumId="54" w15:restartNumberingAfterBreak="0">
+  <w:abstractNum w:abstractNumId="55" w15:restartNumberingAfterBreak="0">
     <w:nsid w:val="7E932608"/>
     <w:multiLevelType w:val="hybridMultilevel"/>
     <w:tmpl w:val="34AE4E5E"/>
@@ -9468,7 +9348,7 @@
     </w:lvlOverride>
   </w:num>
   <w:num w:numId="9">
-    <w:abstractNumId w:val="49"/>
+    <w:abstractNumId w:val="50"/>
   </w:num>
   <w:num w:numId="10">
     <w:abstractNumId w:val="7"/>
@@ -9570,7 +9450,7 @@
     </w:lvlOverride>
   </w:num>
   <w:num w:numId="16">
-    <w:abstractNumId w:val="49"/>
+    <w:abstractNumId w:val="50"/>
   </w:num>
   <w:num w:numId="17">
     <w:abstractNumId w:val="7"/>
@@ -9666,7 +9546,7 @@
     </w:lvlOverride>
   </w:num>
   <w:num w:numId="30">
-    <w:abstractNumId w:val="49"/>
+    <w:abstractNumId w:val="50"/>
     <w:lvlOverride w:ilvl="0">
       <w:startOverride w:val="1"/>
     </w:lvlOverride>
@@ -9726,7 +9606,7 @@
     <w:abstractNumId w:val="12"/>
   </w:num>
   <w:num w:numId="41">
-    <w:abstractNumId w:val="50"/>
+    <w:abstractNumId w:val="51"/>
   </w:num>
   <w:num w:numId="42">
     <w:abstractNumId w:val="41"/>
@@ -9747,7 +9627,7 @@
     <w:abstractNumId w:val="17"/>
   </w:num>
   <w:num w:numId="48">
-    <w:abstractNumId w:val="52"/>
+    <w:abstractNumId w:val="53"/>
   </w:num>
   <w:num w:numId="49">
     <w:abstractNumId w:val="47"/>
@@ -9768,7 +9648,7 @@
     <w:abstractNumId w:val="14"/>
   </w:num>
   <w:num w:numId="55">
-    <w:abstractNumId w:val="53"/>
+    <w:abstractNumId w:val="54"/>
   </w:num>
   <w:num w:numId="56">
     <w:abstractNumId w:val="4"/>
@@ -9780,7 +9660,7 @@
     <w:abstractNumId w:val="26"/>
   </w:num>
   <w:num w:numId="59">
-    <w:abstractNumId w:val="51"/>
+    <w:abstractNumId w:val="52"/>
   </w:num>
   <w:num w:numId="60">
     <w:abstractNumId w:val="11"/>
@@ -9795,7 +9675,7 @@
     <w:abstractNumId w:val="38"/>
   </w:num>
   <w:num w:numId="64">
-    <w:abstractNumId w:val="54"/>
+    <w:abstractNumId w:val="55"/>
   </w:num>
   <w:num w:numId="65">
     <w:abstractNumId w:val="23"/>
@@ -9828,13 +9708,16 @@
     <w:abstractNumId w:val="37"/>
   </w:num>
   <w:num w:numId="75">
-    <w:abstractNumId w:val="48"/>
+    <w:abstractNumId w:val="49"/>
   </w:num>
   <w:num w:numId="76">
     <w:abstractNumId w:val="32"/>
   </w:num>
   <w:num w:numId="77">
     <w:abstractNumId w:val="35"/>
+  </w:num>
+  <w:num w:numId="78">
+    <w:abstractNumId w:val="48"/>
   </w:num>
   <w:numIdMacAtCleanup w:val="70"/>
 </w:numbering>
@@ -12044,6 +11927,7 @@
   <w:rsids>
     <w:rsidRoot w:val="005A76EE"/>
     <w:rsid w:val="00236496"/>
+    <w:rsid w:val="00433DDA"/>
     <w:rsid w:val="005A76EE"/>
     <w:rsid w:val="00D147D0"/>
   </w:rsids>
@@ -13057,15 +12941,8 @@
 <file path=customXml/itemProps2.xml><?xml version="1.0" encoding="utf-8"?>
 <ds:datastoreItem xmlns:ds="http://schemas.openxmlformats.org/officeDocument/2006/customXml" ds:itemID="{BE55BA76-B604-4284-8768-75A9F3992EF8}">
   <ds:schemaRefs>
-    <ds:schemaRef ds:uri="http://schemas.microsoft.com/office/2006/documentManagement/types"/>
-    <ds:schemaRef ds:uri="http://purl.org/dc/elements/1.1/"/>
+    <ds:schemaRef ds:uri="http://schemas.microsoft.com/office/2006/metadata/properties"/>
     <ds:schemaRef ds:uri="http://schemas.microsoft.com/office/infopath/2007/PartnerControls"/>
-    <ds:schemaRef ds:uri="http://purl.org/dc/dcmitype/"/>
-    <ds:schemaRef ds:uri="http://purl.org/dc/terms/"/>
-    <ds:schemaRef ds:uri="http://schemas.microsoft.com/office/2006/metadata/properties"/>
-    <ds:schemaRef ds:uri="http://schemas.openxmlformats.org/package/2006/metadata/core-properties"/>
-    <ds:schemaRef ds:uri="d100ed0d-89e7-4f5b-8537-80cf217ed918"/>
-    <ds:schemaRef ds:uri="http://www.w3.org/XML/1998/namespace"/>
   </ds:schemaRefs>
 </ds:datastoreItem>
 </file>
@@ -13097,7 +12974,7 @@
 </file>
 
 <file path=customXml/itemProps5.xml><?xml version="1.0" encoding="utf-8"?>
-<ds:datastoreItem xmlns:ds="http://schemas.openxmlformats.org/officeDocument/2006/customXml" ds:itemID="{AFA2DF64-EBBA-492A-BF8D-67A848272A18}">
+<ds:datastoreItem xmlns:ds="http://schemas.openxmlformats.org/officeDocument/2006/customXml" ds:itemID="{3891F96E-62C4-475A-A37C-FABC8519E293}">
   <ds:schemaRefs>
     <ds:schemaRef ds:uri="http://schemas.openxmlformats.org/officeDocument/2006/bibliography"/>
   </ds:schemaRefs>

</xml_diff>